<commit_message>
Modification du rapport et du readme.
Ajout des sections description du programme, complexité des algorithmes
et problèmes rencontrés.
</commit_message>
<xml_diff>
--- a/LOG320.TP1.Rapport.docx
+++ b/LOG320.TP1.Rapport.docx
@@ -4,6 +4,7 @@
   <w:body>
     <w:p>
       <w:pPr>
+        <w:spacing w:line="276" w:lineRule="auto"/>
         <w:jc w:val="center"/>
         <w:rPr>
           <w:lang w:val="fr-CA"/>
@@ -30,6 +31,7 @@
     </w:p>
     <w:p>
       <w:pPr>
+        <w:spacing w:line="276" w:lineRule="auto"/>
         <w:jc w:val="center"/>
         <w:rPr>
           <w:lang w:val="fr-CA"/>
@@ -38,6 +40,7 @@
     </w:p>
     <w:p>
       <w:pPr>
+        <w:spacing w:line="276" w:lineRule="auto"/>
         <w:jc w:val="center"/>
         <w:rPr>
           <w:lang w:val="fr-CA"/>
@@ -46,6 +49,7 @@
     </w:p>
     <w:p>
       <w:pPr>
+        <w:spacing w:line="276" w:lineRule="auto"/>
         <w:jc w:val="center"/>
         <w:rPr>
           <w:lang w:val="fr-CA"/>
@@ -54,6 +58,7 @@
     </w:p>
     <w:p>
       <w:pPr>
+        <w:spacing w:line="276" w:lineRule="auto"/>
         <w:jc w:val="center"/>
         <w:rPr>
           <w:lang w:val="fr-CA"/>
@@ -62,6 +67,7 @@
     </w:p>
     <w:p>
       <w:pPr>
+        <w:spacing w:line="276" w:lineRule="auto"/>
         <w:jc w:val="center"/>
         <w:rPr>
           <w:lang w:val="fr-CA"/>
@@ -70,6 +76,7 @@
     </w:p>
     <w:p>
       <w:pPr>
+        <w:spacing w:line="276" w:lineRule="auto"/>
         <w:jc w:val="center"/>
         <w:rPr>
           <w:lang w:val="fr-CA"/>
@@ -78,6 +85,7 @@
     </w:p>
     <w:p>
       <w:pPr>
+        <w:spacing w:line="276" w:lineRule="auto"/>
         <w:jc w:val="center"/>
         <w:rPr>
           <w:lang w:val="fr-CA"/>
@@ -86,6 +94,7 @@
     </w:p>
     <w:p>
       <w:pPr>
+        <w:spacing w:line="276" w:lineRule="auto"/>
         <w:jc w:val="center"/>
         <w:rPr>
           <w:lang w:val="fr-CA"/>
@@ -94,6 +103,7 @@
     </w:p>
     <w:p>
       <w:pPr>
+        <w:spacing w:line="276" w:lineRule="auto"/>
         <w:jc w:val="center"/>
         <w:rPr>
           <w:lang w:val="fr-CA"/>
@@ -115,6 +125,7 @@
     </w:p>
     <w:p>
       <w:pPr>
+        <w:spacing w:line="276" w:lineRule="auto"/>
         <w:jc w:val="center"/>
         <w:rPr>
           <w:lang w:val="fr-CA"/>
@@ -123,6 +134,7 @@
     </w:p>
     <w:p>
       <w:pPr>
+        <w:spacing w:line="276" w:lineRule="auto"/>
         <w:jc w:val="center"/>
         <w:rPr>
           <w:lang w:val="fr-CA"/>
@@ -131,6 +143,7 @@
     </w:p>
     <w:p>
       <w:pPr>
+        <w:spacing w:line="276" w:lineRule="auto"/>
         <w:jc w:val="center"/>
         <w:rPr>
           <w:lang w:val="fr-CA"/>
@@ -139,6 +152,7 @@
     </w:p>
     <w:p>
       <w:pPr>
+        <w:spacing w:line="276" w:lineRule="auto"/>
         <w:jc w:val="center"/>
         <w:rPr>
           <w:lang w:val="fr-CA"/>
@@ -147,6 +161,7 @@
     </w:p>
     <w:p>
       <w:pPr>
+        <w:spacing w:line="276" w:lineRule="auto"/>
         <w:jc w:val="center"/>
         <w:rPr>
           <w:lang w:val="fr-CA"/>
@@ -155,6 +170,7 @@
     </w:p>
     <w:p>
       <w:pPr>
+        <w:spacing w:line="276" w:lineRule="auto"/>
         <w:jc w:val="center"/>
         <w:rPr>
           <w:lang w:val="fr-CA"/>
@@ -163,6 +179,7 @@
     </w:p>
     <w:p>
       <w:pPr>
+        <w:spacing w:line="276" w:lineRule="auto"/>
         <w:jc w:val="center"/>
         <w:rPr>
           <w:lang w:val="fr-CA"/>
@@ -179,18 +196,49 @@
           <w:lang w:val="fr-CA"/>
         </w:rPr>
         <w:br/>
-        <w:t>MARC-ANDRE DESTREMPES – AJ86290</w:t>
+        <w:t>MARC-ANDR</w:t>
+      </w:r>
+      <w:r>
+        <w:rPr>
+          <w:lang w:val="fr-CA"/>
+        </w:rPr>
+        <w:t>É</w:t>
+      </w:r>
+      <w:r>
+        <w:rPr>
+          <w:lang w:val="fr-CA"/>
+        </w:rPr>
+        <w:t xml:space="preserve"> DESTREMPES – AJ86290</w:t>
       </w:r>
       <w:r>
         <w:rPr>
           <w:lang w:val="fr-CA"/>
         </w:rPr>
         <w:br/>
-        <w:t>SAMUEL BEAUCHEMIN - AJXXXXX</w:t>
+        <w:t xml:space="preserve">SAMUEL BEAUCHEMIN </w:t>
+      </w:r>
+      <w:r>
+        <w:rPr>
+          <w:lang w:val="fr-CA"/>
+        </w:rPr>
+        <w:t>–</w:t>
+      </w:r>
+      <w:r>
+        <w:rPr>
+          <w:lang w:val="fr-CA"/>
+        </w:rPr>
+        <w:t xml:space="preserve"> </w:t>
+      </w:r>
+      <w:r>
+        <w:rPr>
+          <w:lang w:val="fr-CA"/>
+        </w:rPr>
+        <w:t>AK06890</w:t>
       </w:r>
     </w:p>
     <w:p>
       <w:pPr>
+        <w:spacing w:line="276" w:lineRule="auto"/>
         <w:jc w:val="center"/>
         <w:rPr>
           <w:lang w:val="fr-CA"/>
@@ -199,6 +247,7 @@
     </w:p>
     <w:p>
       <w:pPr>
+        <w:spacing w:line="276" w:lineRule="auto"/>
         <w:jc w:val="center"/>
         <w:rPr>
           <w:lang w:val="fr-CA"/>
@@ -207,6 +256,7 @@
     </w:p>
     <w:p>
       <w:pPr>
+        <w:spacing w:line="276" w:lineRule="auto"/>
         <w:jc w:val="center"/>
         <w:rPr>
           <w:lang w:val="fr-CA"/>
@@ -215,6 +265,7 @@
     </w:p>
     <w:p>
       <w:pPr>
+        <w:spacing w:line="276" w:lineRule="auto"/>
         <w:jc w:val="center"/>
         <w:rPr>
           <w:lang w:val="fr-CA"/>
@@ -223,6 +274,7 @@
     </w:p>
     <w:p>
       <w:pPr>
+        <w:spacing w:line="276" w:lineRule="auto"/>
         <w:jc w:val="center"/>
         <w:rPr>
           <w:lang w:val="fr-CA"/>
@@ -231,6 +283,7 @@
     </w:p>
     <w:p>
       <w:pPr>
+        <w:spacing w:line="276" w:lineRule="auto"/>
         <w:jc w:val="center"/>
         <w:rPr>
           <w:lang w:val="fr-CA"/>
@@ -239,7 +292,7 @@
     </w:p>
     <w:p>
       <w:pPr>
-        <w:jc w:val="center"/>
+        <w:spacing w:line="276" w:lineRule="auto"/>
         <w:rPr>
           <w:lang w:val="fr-CA"/>
         </w:rPr>
@@ -247,24 +300,23 @@
     </w:p>
     <w:p>
       <w:pPr>
+        <w:spacing w:line="276" w:lineRule="auto"/>
         <w:jc w:val="center"/>
         <w:rPr>
           <w:lang w:val="fr-CA"/>
         </w:rPr>
       </w:pPr>
-    </w:p>
-    <w:p>
-      <w:pPr>
-        <w:jc w:val="center"/>
-        <w:rPr>
-          <w:lang w:val="fr-CA"/>
-        </w:rPr>
-      </w:pPr>
-      <w:r>
-        <w:rPr>
-          <w:lang w:val="fr-CA"/>
-        </w:rPr>
-        <w:t xml:space="preserve">MONTRÉAL, 10 </w:t>
+      <w:r>
+        <w:rPr>
+          <w:lang w:val="fr-CA"/>
+        </w:rPr>
+        <w:t>MONTRÉAL, 23</w:t>
+      </w:r>
+      <w:r>
+        <w:rPr>
+          <w:lang w:val="fr-CA"/>
+        </w:rPr>
+        <w:t xml:space="preserve"> </w:t>
       </w:r>
       <w:r>
         <w:rPr>
@@ -301,15 +353,16 @@
         <w:p>
           <w:pPr>
             <w:pStyle w:val="TOCHeading"/>
+            <w:rPr>
+              <w:lang w:val="fr-CA"/>
+            </w:rPr>
           </w:pPr>
           <w:r>
-            <w:t xml:space="preserve">Table des </w:t>
+            <w:rPr>
+              <w:lang w:val="fr-CA"/>
+            </w:rPr>
+            <w:t>Table des matières</w:t>
           </w:r>
-          <w:proofErr w:type="spellStart"/>
-          <w:r>
-            <w:t>matières</w:t>
-          </w:r>
-          <w:proofErr w:type="spellEnd"/>
         </w:p>
         <w:p>
           <w:pPr>
@@ -319,6 +372,7 @@
             </w:tabs>
             <w:rPr>
               <w:noProof/>
+              <w:lang w:eastAsia="en-CA"/>
             </w:rPr>
           </w:pPr>
           <w:r>
@@ -330,7 +384,7 @@
           <w:r>
             <w:fldChar w:fldCharType="separate"/>
           </w:r>
-          <w:hyperlink w:anchor="_Toc355935815" w:history="1">
+          <w:hyperlink w:anchor="_Toc356590736" w:history="1">
             <w:r>
               <w:rPr>
                 <w:rStyle w:val="Hyperlink"/>
@@ -358,7 +412,7 @@
                 <w:noProof/>
                 <w:webHidden/>
               </w:rPr>
-              <w:instrText xml:space="preserve"> PAGEREF _Toc355935815 \h </w:instrText>
+              <w:instrText xml:space="preserve"> PAGEREF _Toc356590736 \h </w:instrText>
             </w:r>
             <w:r>
               <w:rPr>
@@ -397,9 +451,10 @@
             </w:tabs>
             <w:rPr>
               <w:noProof/>
+              <w:lang w:eastAsia="en-CA"/>
             </w:rPr>
           </w:pPr>
-          <w:hyperlink w:anchor="_Toc355935816" w:history="1">
+          <w:hyperlink w:anchor="_Toc356590737" w:history="1">
             <w:r>
               <w:rPr>
                 <w:rStyle w:val="Hyperlink"/>
@@ -427,7 +482,7 @@
                 <w:noProof/>
                 <w:webHidden/>
               </w:rPr>
-              <w:instrText xml:space="preserve"> PAGEREF _Toc355935816 \h </w:instrText>
+              <w:instrText xml:space="preserve"> PAGEREF _Toc356590737 \h </w:instrText>
             </w:r>
             <w:r>
               <w:rPr>
@@ -466,9 +521,10 @@
             </w:tabs>
             <w:rPr>
               <w:noProof/>
+              <w:lang w:eastAsia="en-CA"/>
             </w:rPr>
           </w:pPr>
-          <w:hyperlink w:anchor="_Toc355935817" w:history="1">
+          <w:hyperlink w:anchor="_Toc356590738" w:history="1">
             <w:r>
               <w:rPr>
                 <w:rStyle w:val="Hyperlink"/>
@@ -496,7 +552,7 @@
                 <w:noProof/>
                 <w:webHidden/>
               </w:rPr>
-              <w:instrText xml:space="preserve"> PAGEREF _Toc355935817 \h </w:instrText>
+              <w:instrText xml:space="preserve"> PAGEREF _Toc356590738 \h </w:instrText>
             </w:r>
             <w:r>
               <w:rPr>
@@ -535,9 +591,10 @@
             </w:tabs>
             <w:rPr>
               <w:noProof/>
+              <w:lang w:eastAsia="en-CA"/>
             </w:rPr>
           </w:pPr>
-          <w:hyperlink w:anchor="_Toc355935818" w:history="1">
+          <w:hyperlink w:anchor="_Toc356590739" w:history="1">
             <w:r>
               <w:rPr>
                 <w:rStyle w:val="Hyperlink"/>
@@ -565,7 +622,7 @@
                 <w:noProof/>
                 <w:webHidden/>
               </w:rPr>
-              <w:instrText xml:space="preserve"> PAGEREF _Toc355935818 \h </w:instrText>
+              <w:instrText xml:space="preserve"> PAGEREF _Toc356590739 \h </w:instrText>
             </w:r>
             <w:r>
               <w:rPr>
@@ -597,6 +654,9 @@
           </w:hyperlink>
         </w:p>
         <w:p>
+          <w:pPr>
+            <w:spacing w:line="276" w:lineRule="auto"/>
+          </w:pPr>
           <w:r>
             <w:rPr>
               <w:b/>
@@ -609,6 +669,9 @@
       </w:sdtContent>
     </w:sdt>
     <w:p>
+      <w:pPr>
+        <w:spacing w:line="276" w:lineRule="auto"/>
+      </w:pPr>
       <w:r>
         <w:br w:type="page"/>
       </w:r>
@@ -616,11 +679,12 @@
     <w:p>
       <w:pPr>
         <w:pStyle w:val="Heading1"/>
+        <w:spacing w:line="276" w:lineRule="auto"/>
         <w:rPr>
           <w:lang w:val="fr-CA"/>
         </w:rPr>
       </w:pPr>
-      <w:bookmarkStart w:id="0" w:name="_Toc355935815"/>
+      <w:bookmarkStart w:id="0" w:name="_Toc356590736"/>
       <w:r>
         <w:rPr>
           <w:lang w:val="fr-CA"/>
@@ -632,6 +696,7 @@
     </w:p>
     <w:p>
       <w:pPr>
+        <w:spacing w:line="276" w:lineRule="auto"/>
         <w:rPr>
           <w:lang w:val="fr-CA"/>
         </w:rPr>
@@ -644,13 +709,13 @@
         <mc:AlternateContent>
           <mc:Choice Requires="wps">
             <w:drawing>
-              <wp:anchor distT="0" distB="0" distL="114300" distR="114300" simplePos="0" relativeHeight="251660288" behindDoc="0" locked="0" layoutInCell="1" allowOverlap="1" wp14:anchorId="65DD631A" wp14:editId="792FC62A">
+              <wp:anchor distT="0" distB="0" distL="114300" distR="114300" simplePos="0" relativeHeight="251660288" behindDoc="0" locked="0" layoutInCell="1" allowOverlap="1" wp14:anchorId="6212515E" wp14:editId="73C86959">
                 <wp:simplePos x="0" y="0"/>
-                <wp:positionH relativeFrom="column">
-                  <wp:posOffset>0</wp:posOffset>
+                <wp:positionH relativeFrom="margin">
+                  <wp:align>right</wp:align>
                 </wp:positionH>
                 <wp:positionV relativeFrom="line">
-                  <wp:posOffset>4624664</wp:posOffset>
+                  <wp:posOffset>2807162</wp:posOffset>
                 </wp:positionV>
                 <wp:extent cx="5940425" cy="635"/>
                 <wp:effectExtent l="0" t="0" r="3175" b="0"/>
@@ -686,30 +751,18 @@
                                 <w:noProof/>
                               </w:rPr>
                             </w:pPr>
+                            <w:bookmarkStart w:id="1" w:name="_Ref356591135"/>
                             <w:r>
                               <w:t xml:space="preserve">Figure </w:t>
                             </w:r>
-                            <w:r>
-                              <w:fldChar w:fldCharType="begin"/>
-                            </w:r>
-                            <w:r>
-                              <w:instrText xml:space="preserve"> SEQ Figure \* ARABIC </w:instrText>
-                            </w:r>
-                            <w:r>
-                              <w:fldChar w:fldCharType="separate"/>
-                            </w:r>
-                            <w:r>
-                              <w:rPr>
-                                <w:noProof/>
-                              </w:rPr>
-                              <w:t>1</w:t>
-                            </w:r>
-                            <w:r>
-                              <w:rPr>
-                                <w:noProof/>
-                              </w:rPr>
-                              <w:fldChar w:fldCharType="end"/>
-                            </w:r>
+                            <w:fldSimple w:instr=" SEQ Figure \* ARABIC ">
+                              <w:r>
+                                <w:rPr>
+                                  <w:noProof/>
+                                </w:rPr>
+                                <w:t>1</w:t>
+                              </w:r>
+                            </w:fldSimple>
                             <w:r>
                               <w:t xml:space="preserve"> - </w:t>
                             </w:r>
@@ -725,6 +778,7 @@
                             <w:r>
                               <w:t>classe</w:t>
                             </w:r>
+                            <w:bookmarkEnd w:id="1"/>
                             <w:proofErr w:type="spellEnd"/>
                           </w:p>
                         </w:txbxContent>
@@ -743,11 +797,11 @@
           </mc:Choice>
           <mc:Fallback>
             <w:pict>
-              <v:shapetype w14:anchorId="65DD631A" id="_x0000_t202" coordsize="21600,21600" o:spt="202" path="m,l,21600r21600,l21600,xe">
+              <v:shapetype w14:anchorId="6212515E" id="_x0000_t202" coordsize="21600,21600" o:spt="202" path="m,l,21600r21600,l21600,xe">
                 <v:stroke joinstyle="miter"/>
                 <v:path gradientshapeok="t" o:connecttype="rect"/>
               </v:shapetype>
-              <v:shape id="Text Box 2" o:spid="_x0000_s1026" type="#_x0000_t202" style="position:absolute;margin-left:0;margin-top:364.15pt;width:467.75pt;height:.05pt;z-index:251660288;visibility:visible;mso-wrap-style:square;mso-wrap-distance-left:9pt;mso-wrap-distance-top:0;mso-wrap-distance-right:9pt;mso-wrap-distance-bottom:0;mso-position-horizontal:absolute;mso-position-horizontal-relative:text;mso-position-vertical:absolute;mso-position-vertical-relative:line;v-text-anchor:top" o:gfxdata="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" stroked="f">
+              <v:shape id="Text Box 2" o:spid="_x0000_s1026" type="#_x0000_t202" style="position:absolute;margin-left:416.55pt;margin-top:221.05pt;width:467.75pt;height:.05pt;z-index:251660288;visibility:visible;mso-wrap-style:square;mso-wrap-distance-left:9pt;mso-wrap-distance-top:0;mso-wrap-distance-right:9pt;mso-wrap-distance-bottom:0;mso-position-horizontal:right;mso-position-horizontal-relative:margin;mso-position-vertical:absolute;mso-position-vertical-relative:line;v-text-anchor:top" o:gfxdata="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" stroked="f">
                 <v:textbox style="mso-fit-shape-to-text:t" inset="0,0,0,0">
                   <w:txbxContent>
                     <w:p>
@@ -757,6 +811,7 @@
                           <w:noProof/>
                         </w:rPr>
                       </w:pPr>
+                      <w:bookmarkStart w:id="2" w:name="_Ref356591135"/>
                       <w:r>
                         <w:t xml:space="preserve">Figure </w:t>
                       </w:r>
@@ -783,11 +838,12 @@
                       <w:r>
                         <w:t>classe</w:t>
                       </w:r>
+                      <w:bookmarkEnd w:id="2"/>
                       <w:proofErr w:type="spellEnd"/>
                     </w:p>
                   </w:txbxContent>
                 </v:textbox>
-                <w10:wrap type="square" anchory="line"/>
+                <w10:wrap type="square" anchorx="margin" anchory="line"/>
               </v:shape>
             </w:pict>
           </mc:Fallback>
@@ -799,18 +855,18 @@
           <w:lang w:eastAsia="en-CA"/>
         </w:rPr>
         <w:drawing>
-          <wp:anchor distT="0" distB="0" distL="114300" distR="114300" simplePos="0" relativeHeight="251658240" behindDoc="0" locked="0" layoutInCell="1" allowOverlap="1">
+          <wp:anchor distT="0" distB="0" distL="114300" distR="114300" simplePos="0" relativeHeight="251661312" behindDoc="0" locked="0" layoutInCell="1" allowOverlap="1" wp14:anchorId="4C49135B" wp14:editId="2A78761B">
             <wp:simplePos x="0" y="0"/>
             <wp:positionH relativeFrom="column">
               <wp:posOffset>0</wp:posOffset>
             </wp:positionH>
             <wp:positionV relativeFrom="line">
-              <wp:posOffset>284480</wp:posOffset>
+              <wp:posOffset>278295</wp:posOffset>
             </wp:positionV>
-            <wp:extent cx="5940425" cy="4277995"/>
-            <wp:effectExtent l="0" t="0" r="3175" b="8255"/>
+            <wp:extent cx="5934075" cy="2529840"/>
+            <wp:effectExtent l="0" t="0" r="9525" b="3810"/>
             <wp:wrapTopAndBottom/>
-            <wp:docPr id="1" name="Picture 1"/>
+            <wp:docPr id="3" name="Picture 3"/>
             <wp:cNvGraphicFramePr>
               <a:graphicFrameLocks xmlns:a="http://schemas.openxmlformats.org/drawingml/2006/main" noChangeAspect="1"/>
             </wp:cNvGraphicFramePr>
@@ -824,7 +880,7 @@
                     </pic:cNvPicPr>
                   </pic:nvPicPr>
                   <pic:blipFill>
-                    <a:blip r:embed="rId5">
+                    <a:blip r:embed="rId7">
                       <a:extLst>
                         <a:ext uri="{28A0092B-C50C-407E-A947-70E740481C1C}">
                           <a14:useLocalDpi xmlns:a14="http://schemas.microsoft.com/office/drawing/2010/main" val="0"/>
@@ -839,7 +895,7 @@
                   <pic:spPr bwMode="auto">
                     <a:xfrm>
                       <a:off x="0" y="0"/>
-                      <a:ext cx="5940425" cy="4277995"/>
+                      <a:ext cx="5934075" cy="2529840"/>
                     </a:xfrm>
                     <a:prstGeom prst="rect">
                       <a:avLst/>
@@ -864,6 +920,8 @@
     </w:p>
     <w:p>
       <w:pPr>
+        <w:spacing w:line="276" w:lineRule="auto"/>
+        <w:ind w:firstLine="720"/>
         <w:jc w:val="both"/>
         <w:rPr>
           <w:lang w:val="fr-CA"/>
@@ -892,6 +950,7 @@
       <w:proofErr w:type="spellStart"/>
       <w:r>
         <w:rPr>
+          <w:i/>
           <w:lang w:val="fr-CA"/>
         </w:rPr>
         <w:t>Tree</w:t>
@@ -906,6 +965,7 @@
       <w:proofErr w:type="spellStart"/>
       <w:r>
         <w:rPr>
+          <w:i/>
           <w:lang w:val="fr-CA"/>
         </w:rPr>
         <w:t>Node</w:t>
@@ -920,6 +980,7 @@
       <w:proofErr w:type="spellStart"/>
       <w:r>
         <w:rPr>
+          <w:i/>
           <w:lang w:val="fr-CA"/>
         </w:rPr>
         <w:t>Leaf</w:t>
@@ -934,6 +995,7 @@
       <w:proofErr w:type="spellStart"/>
       <w:r>
         <w:rPr>
+          <w:i/>
           <w:lang w:val="fr-CA"/>
         </w:rPr>
         <w:t>Leaf</w:t>
@@ -948,6 +1010,7 @@
       <w:proofErr w:type="spellStart"/>
       <w:r>
         <w:rPr>
+          <w:i/>
           <w:lang w:val="fr-CA"/>
         </w:rPr>
         <w:t>Node</w:t>
@@ -962,6 +1025,7 @@
       <w:proofErr w:type="spellStart"/>
       <w:r>
         <w:rPr>
+          <w:i/>
           <w:lang w:val="fr-CA"/>
         </w:rPr>
         <w:t>Node</w:t>
@@ -976,6 +1040,7 @@
       <w:proofErr w:type="spellStart"/>
       <w:r>
         <w:rPr>
+          <w:i/>
           <w:lang w:val="fr-CA"/>
         </w:rPr>
         <w:t>Leaf</w:t>
@@ -985,11 +1050,117 @@
         <w:rPr>
           <w:lang w:val="fr-CA"/>
         </w:rPr>
+        <w:t xml:space="preserve"> ou un mixte des deux</w:t>
+      </w:r>
+      <w:r>
+        <w:rPr>
+          <w:lang w:val="fr-CA"/>
+        </w:rPr>
         <w:t xml:space="preserve"> et contient l’addition de la fréquence des deux classes.</w:t>
+      </w:r>
+      <w:r>
+        <w:rPr>
+          <w:lang w:val="fr-CA"/>
+        </w:rPr>
+        <w:t xml:space="preserve"> La classe </w:t>
+      </w:r>
+      <w:proofErr w:type="spellStart"/>
+      <w:r>
+        <w:rPr>
+          <w:i/>
+          <w:lang w:val="fr-CA"/>
+        </w:rPr>
+        <w:t>MapValueComparator</w:t>
+      </w:r>
+      <w:proofErr w:type="spellEnd"/>
+      <w:r>
+        <w:rPr>
+          <w:lang w:val="fr-CA"/>
+        </w:rPr>
+        <w:t xml:space="preserve"> permet de trier une </w:t>
+      </w:r>
+      <w:proofErr w:type="spellStart"/>
+      <w:r>
+        <w:rPr>
+          <w:lang w:val="fr-CA"/>
+        </w:rPr>
+        <w:t>map</w:t>
+      </w:r>
+      <w:proofErr w:type="spellEnd"/>
+      <w:r>
+        <w:rPr>
+          <w:lang w:val="fr-CA"/>
+        </w:rPr>
+        <w:t xml:space="preserve"> par valeur au lieu de par les clés.</w:t>
+      </w:r>
+      <w:r>
+        <w:rPr>
+          <w:lang w:val="fr-CA"/>
+        </w:rPr>
+        <w:t xml:space="preserve"> La classe </w:t>
+      </w:r>
+      <w:proofErr w:type="spellStart"/>
+      <w:r>
+        <w:rPr>
+          <w:i/>
+          <w:lang w:val="fr-CA"/>
+        </w:rPr>
+        <w:t>FileHelper</w:t>
+      </w:r>
+      <w:proofErr w:type="spellEnd"/>
+      <w:r>
+        <w:rPr>
+          <w:lang w:val="fr-CA"/>
+        </w:rPr>
+        <w:t xml:space="preserve"> permet de gérer toutes les opérations qui ont rapport avec les fichiers textes, soit lire et écrire, la classe </w:t>
+      </w:r>
+      <w:proofErr w:type="spellStart"/>
+      <w:r>
+        <w:rPr>
+          <w:i/>
+          <w:lang w:val="fr-CA"/>
+        </w:rPr>
+        <w:t>TreeHelper</w:t>
+      </w:r>
+      <w:proofErr w:type="spellEnd"/>
+      <w:r>
+        <w:rPr>
+          <w:lang w:val="fr-CA"/>
+        </w:rPr>
+        <w:t xml:space="preserve"> permet de créer un arbre</w:t>
+      </w:r>
+      <w:r>
+        <w:rPr>
+          <w:lang w:val="fr-CA"/>
+        </w:rPr>
+        <w:t>, le code ou bien d’avoir le caractère d’</w:t>
+      </w:r>
+      <w:r>
+        <w:rPr>
+          <w:lang w:val="fr-CA"/>
+        </w:rPr>
+        <w:t xml:space="preserve">un code et la classe </w:t>
+      </w:r>
+      <w:proofErr w:type="spellStart"/>
+      <w:r>
+        <w:rPr>
+          <w:i/>
+          <w:lang w:val="fr-CA"/>
+        </w:rPr>
+        <w:t>CompressHelper</w:t>
+      </w:r>
+      <w:proofErr w:type="spellEnd"/>
+      <w:r>
+        <w:rPr>
+          <w:lang w:val="fr-CA"/>
+        </w:rPr>
+        <w:t xml:space="preserve"> permet d’effectuer les opérations pour compresser ou décompresser un fichier.</w:t>
       </w:r>
     </w:p>
     <w:p>
       <w:pPr>
+        <w:spacing w:line="276" w:lineRule="auto"/>
+        <w:ind w:firstLine="720"/>
         <w:jc w:val="both"/>
         <w:rPr>
           <w:lang w:val="fr-CA"/>
@@ -999,11 +1170,25 @@
         <w:rPr>
           <w:lang w:val="fr-CA"/>
         </w:rPr>
-        <w:t>L’encodage commence par lire le fichier voulu. Ensuite, il construit l’arbre et il construit le code représentant chacune des lettres.  Par la suite, il remplace chacun des caractères ASCII par le code correspondant construit précédemment. Pour terminer, il écrit le fichier en stockant l’arbre dans le header et le nouveau contenu du fichier dans le payload.</w:t>
+        <w:t>L’encodage commence par lire le fichier voulu. Ensuite, il construit l’arbre et il construit le code représentant chacune des lettres.  Par la suite, il remplace chacun des caractères ASCII par le code correspondant construit précédemment. Pour terminer, i</w:t>
+      </w:r>
+      <w:r>
+        <w:rPr>
+          <w:lang w:val="fr-CA"/>
+        </w:rPr>
+        <w:t>l écrit le fichier en stockant la fréquence de chacune des lettres</w:t>
+      </w:r>
+      <w:r>
+        <w:rPr>
+          <w:lang w:val="fr-CA"/>
+        </w:rPr>
+        <w:t xml:space="preserve"> dans le header et le nouveau contenu du fichier dans le payload.</w:t>
       </w:r>
     </w:p>
     <w:p>
       <w:pPr>
+        <w:spacing w:line="276" w:lineRule="auto"/>
+        <w:ind w:firstLine="720"/>
         <w:jc w:val="both"/>
         <w:rPr>
           <w:lang w:val="fr-CA"/>
@@ -1013,7 +1198,83 @@
         <w:rPr>
           <w:lang w:val="fr-CA"/>
         </w:rPr>
-        <w:t>Le décodage …</w:t>
+        <w:t xml:space="preserve">Le décodage comme par lire le fichier compressé et sépare le header ainsi que le </w:t>
+      </w:r>
+      <w:proofErr w:type="spellStart"/>
+      <w:r>
+        <w:rPr>
+          <w:lang w:val="fr-CA"/>
+        </w:rPr>
+        <w:t>payload</w:t>
+      </w:r>
+      <w:proofErr w:type="spellEnd"/>
+      <w:r>
+        <w:rPr>
+          <w:lang w:val="fr-CA"/>
+        </w:rPr>
+        <w:t xml:space="preserve">. À partir du header, on reconstruit l’arbre de fréquence qui nous permettra de reconstruire le contenu du </w:t>
+      </w:r>
+      <w:proofErr w:type="spellStart"/>
+      <w:r>
+        <w:rPr>
+          <w:lang w:val="fr-CA"/>
+        </w:rPr>
+        <w:t>payload</w:t>
+      </w:r>
+      <w:proofErr w:type="spellEnd"/>
+      <w:r>
+        <w:rPr>
+          <w:lang w:val="fr-CA"/>
+        </w:rPr>
+        <w:t xml:space="preserve">. Après, on </w:t>
+      </w:r>
+      <w:r>
+        <w:rPr>
+          <w:lang w:val="fr-CA"/>
+        </w:rPr>
+        <w:t xml:space="preserve">parcourt l’arbre pour décoder le contenu du </w:t>
+      </w:r>
+      <w:proofErr w:type="spellStart"/>
+      <w:r>
+        <w:rPr>
+          <w:lang w:val="fr-CA"/>
+        </w:rPr>
+        <w:t>payload</w:t>
+      </w:r>
+      <w:proofErr w:type="spellEnd"/>
+      <w:r>
+        <w:rPr>
+          <w:lang w:val="fr-CA"/>
+        </w:rPr>
+        <w:t xml:space="preserve"> et le retransformer en texte. Pour finir, lorsque toutes les opérations de décodage ont été faites, on réécrit le fichier original.</w:t>
+      </w:r>
+    </w:p>
+    <w:p>
+      <w:pPr>
+        <w:spacing w:line="276" w:lineRule="auto"/>
+        <w:jc w:val="both"/>
+        <w:rPr>
+          <w:lang w:val="fr-CA"/>
+        </w:rPr>
+      </w:pPr>
+      <w:r>
+        <w:rPr>
+          <w:lang w:val="fr-CA"/>
+        </w:rPr>
+        <w:t>Le programme a comme limitation les 256 premiers caractères ASCII</w:t>
+      </w:r>
+      <w:r>
+        <w:rPr>
+          <w:rStyle w:val="FootnoteReference"/>
+          <w:lang w:val="fr-CA"/>
+        </w:rPr>
+        <w:footnoteReference w:id="1"/>
+      </w:r>
+      <w:r>
+        <w:rPr>
+          <w:lang w:val="fr-CA"/>
+        </w:rPr>
+        <w:t>.</w:t>
       </w:r>
       <w:r>
         <w:rPr>
@@ -1025,11 +1286,12 @@
     <w:p>
       <w:pPr>
         <w:pStyle w:val="Heading1"/>
+        <w:spacing w:line="276" w:lineRule="auto"/>
         <w:rPr>
           <w:lang w:val="fr-CA"/>
         </w:rPr>
       </w:pPr>
-      <w:bookmarkStart w:id="1" w:name="_Toc355935816"/>
+      <w:bookmarkStart w:id="3" w:name="_Toc356590737"/>
       <w:r>
         <w:rPr>
           <w:lang w:val="fr-CA"/>
@@ -1037,10 +1299,2044 @@
         <w:lastRenderedPageBreak/>
         <w:t>Analyse de complexité des algorithmes</w:t>
       </w:r>
-      <w:bookmarkEnd w:id="1"/>
+      <w:bookmarkEnd w:id="3"/>
     </w:p>
+    <w:tbl>
+      <w:tblPr>
+        <w:tblStyle w:val="PlainTable1"/>
+        <w:tblW w:w="0" w:type="auto"/>
+        <w:tblLook w:val="0420" w:firstRow="1" w:lastRow="0" w:firstColumn="0" w:lastColumn="0" w:noHBand="0" w:noVBand="1"/>
+      </w:tblPr>
+      <w:tblGrid>
+        <w:gridCol w:w="4753"/>
+        <w:gridCol w:w="4597"/>
+      </w:tblGrid>
+      <w:tr>
+        <w:trPr>
+          <w:cnfStyle w:val="100000000000" w:firstRow="1" w:lastRow="0" w:firstColumn="0" w:lastColumn="0" w:oddVBand="0" w:evenVBand="0" w:oddHBand="0" w:evenHBand="0" w:firstRowFirstColumn="0" w:firstRowLastColumn="0" w:lastRowFirstColumn="0" w:lastRowLastColumn="0"/>
+        </w:trPr>
+        <w:tc>
+          <w:tcPr>
+            <w:tcW w:w="4788" w:type="dxa"/>
+          </w:tcPr>
+          <w:p>
+            <w:pPr>
+              <w:spacing w:line="276" w:lineRule="auto"/>
+              <w:rPr>
+                <w:lang w:val="fr-CA"/>
+              </w:rPr>
+            </w:pPr>
+            <w:proofErr w:type="spellStart"/>
+            <w:r>
+              <w:rPr>
+                <w:lang w:val="fr-CA"/>
+              </w:rPr>
+              <w:t>Module.Méthode</w:t>
+            </w:r>
+            <w:proofErr w:type="spellEnd"/>
+          </w:p>
+        </w:tc>
+        <w:tc>
+          <w:tcPr>
+            <w:tcW w:w="4788" w:type="dxa"/>
+          </w:tcPr>
+          <w:p>
+            <w:pPr>
+              <w:spacing w:line="276" w:lineRule="auto"/>
+              <w:rPr>
+                <w:lang w:val="fr-CA"/>
+              </w:rPr>
+            </w:pPr>
+            <w:r>
+              <w:rPr>
+                <w:lang w:val="fr-CA"/>
+              </w:rPr>
+              <w:t>Complexité</w:t>
+            </w:r>
+          </w:p>
+        </w:tc>
+      </w:tr>
+      <w:tr>
+        <w:trPr>
+          <w:cnfStyle w:val="000000100000" w:firstRow="0" w:lastRow="0" w:firstColumn="0" w:lastColumn="0" w:oddVBand="0" w:evenVBand="0" w:oddHBand="1" w:evenHBand="0" w:firstRowFirstColumn="0" w:firstRowLastColumn="0" w:lastRowFirstColumn="0" w:lastRowLastColumn="0"/>
+        </w:trPr>
+        <w:tc>
+          <w:tcPr>
+            <w:tcW w:w="4788" w:type="dxa"/>
+          </w:tcPr>
+          <w:p>
+            <w:pPr>
+              <w:spacing w:line="276" w:lineRule="auto"/>
+              <w:rPr>
+                <w:lang w:val="fr-CA"/>
+              </w:rPr>
+            </w:pPr>
+            <w:proofErr w:type="spellStart"/>
+            <w:proofErr w:type="gramStart"/>
+            <w:r>
+              <w:rPr>
+                <w:lang w:val="fr-CA"/>
+              </w:rPr>
+              <w:t>TreeHelper.getInstance</w:t>
+            </w:r>
+            <w:proofErr w:type="spellEnd"/>
+            <w:r>
+              <w:rPr>
+                <w:lang w:val="fr-CA"/>
+              </w:rPr>
+              <w:t>(</w:t>
+            </w:r>
+            <w:proofErr w:type="gramEnd"/>
+            <w:r>
+              <w:rPr>
+                <w:lang w:val="fr-CA"/>
+              </w:rPr>
+              <w:t>)</w:t>
+            </w:r>
+          </w:p>
+        </w:tc>
+        <w:tc>
+          <w:tcPr>
+            <w:tcW w:w="4788" w:type="dxa"/>
+          </w:tcPr>
+          <w:p>
+            <w:pPr>
+              <w:spacing w:line="276" w:lineRule="auto"/>
+              <w:rPr>
+                <w:lang w:val="fr-CA"/>
+              </w:rPr>
+            </w:pPr>
+            <m:oMathPara>
+              <m:oMath>
+                <m:r>
+                  <w:rPr>
+                    <w:rFonts w:ascii="Cambria Math" w:hAnsi="Cambria Math"/>
+                    <w:lang w:val="fr-CA"/>
+                  </w:rPr>
+                  <m:t>O</m:t>
+                </m:r>
+                <m:d>
+                  <m:dPr>
+                    <m:ctrlPr>
+                      <w:rPr>
+                        <w:rFonts w:ascii="Cambria Math" w:hAnsi="Cambria Math"/>
+                        <w:i/>
+                        <w:lang w:val="fr-CA"/>
+                      </w:rPr>
+                    </m:ctrlPr>
+                  </m:dPr>
+                  <m:e>
+                    <m:r>
+                      <w:rPr>
+                        <w:rFonts w:ascii="Cambria Math" w:hAnsi="Cambria Math"/>
+                        <w:lang w:val="fr-CA"/>
+                      </w:rPr>
+                      <m:t>1</m:t>
+                    </m:r>
+                  </m:e>
+                </m:d>
+              </m:oMath>
+            </m:oMathPara>
+          </w:p>
+        </w:tc>
+      </w:tr>
+      <w:tr>
+        <w:tc>
+          <w:tcPr>
+            <w:tcW w:w="4788" w:type="dxa"/>
+          </w:tcPr>
+          <w:p>
+            <w:pPr>
+              <w:spacing w:line="276" w:lineRule="auto"/>
+              <w:rPr>
+                <w:lang w:val="fr-CA"/>
+              </w:rPr>
+            </w:pPr>
+            <w:proofErr w:type="spellStart"/>
+            <w:proofErr w:type="gramStart"/>
+            <w:r>
+              <w:rPr>
+                <w:lang w:val="fr-CA"/>
+              </w:rPr>
+              <w:t>TreeHelper.createTree</w:t>
+            </w:r>
+            <w:proofErr w:type="spellEnd"/>
+            <w:r>
+              <w:rPr>
+                <w:lang w:val="fr-CA"/>
+              </w:rPr>
+              <w:t>(</w:t>
+            </w:r>
+            <w:proofErr w:type="gramEnd"/>
+            <w:r>
+              <w:rPr>
+                <w:lang w:val="fr-CA"/>
+              </w:rPr>
+              <w:t>)</w:t>
+            </w:r>
+          </w:p>
+        </w:tc>
+        <w:tc>
+          <w:tcPr>
+            <w:tcW w:w="4788" w:type="dxa"/>
+          </w:tcPr>
+          <w:p>
+            <w:pPr>
+              <w:spacing w:line="276" w:lineRule="auto"/>
+              <w:rPr>
+                <w:lang w:val="fr-CA"/>
+              </w:rPr>
+            </w:pPr>
+            <m:oMathPara>
+              <m:oMath>
+                <m:r>
+                  <w:rPr>
+                    <w:rFonts w:ascii="Cambria Math" w:hAnsi="Cambria Math"/>
+                    <w:lang w:val="fr-CA"/>
+                  </w:rPr>
+                  <m:t>O</m:t>
+                </m:r>
+                <m:d>
+                  <m:dPr>
+                    <m:ctrlPr>
+                      <w:rPr>
+                        <w:rFonts w:ascii="Cambria Math" w:hAnsi="Cambria Math"/>
+                        <w:i/>
+                        <w:lang w:val="fr-CA"/>
+                      </w:rPr>
+                    </m:ctrlPr>
+                  </m:dPr>
+                  <m:e>
+                    <m:r>
+                      <w:rPr>
+                        <w:rFonts w:ascii="Cambria Math" w:hAnsi="Cambria Math"/>
+                        <w:lang w:val="fr-CA"/>
+                      </w:rPr>
+                      <m:t>N</m:t>
+                    </m:r>
+                  </m:e>
+                </m:d>
+              </m:oMath>
+            </m:oMathPara>
+          </w:p>
+        </w:tc>
+      </w:tr>
+      <w:tr>
+        <w:trPr>
+          <w:cnfStyle w:val="000000100000" w:firstRow="0" w:lastRow="0" w:firstColumn="0" w:lastColumn="0" w:oddVBand="0" w:evenVBand="0" w:oddHBand="1" w:evenHBand="0" w:firstRowFirstColumn="0" w:firstRowLastColumn="0" w:lastRowFirstColumn="0" w:lastRowLastColumn="0"/>
+        </w:trPr>
+        <w:tc>
+          <w:tcPr>
+            <w:tcW w:w="4788" w:type="dxa"/>
+          </w:tcPr>
+          <w:p>
+            <w:pPr>
+              <w:spacing w:line="276" w:lineRule="auto"/>
+              <w:rPr>
+                <w:lang w:val="fr-CA"/>
+              </w:rPr>
+            </w:pPr>
+            <w:proofErr w:type="spellStart"/>
+            <w:proofErr w:type="gramStart"/>
+            <w:r>
+              <w:rPr>
+                <w:lang w:val="fr-CA"/>
+              </w:rPr>
+              <w:t>TreeHelper.</w:t>
+            </w:r>
+            <w:r>
+              <w:rPr>
+                <w:lang w:val="fr-CA"/>
+              </w:rPr>
+              <w:t>getCharCode</w:t>
+            </w:r>
+            <w:proofErr w:type="spellEnd"/>
+            <w:r>
+              <w:rPr>
+                <w:lang w:val="fr-CA"/>
+              </w:rPr>
+              <w:t>(</w:t>
+            </w:r>
+            <w:proofErr w:type="gramEnd"/>
+            <w:r>
+              <w:rPr>
+                <w:lang w:val="fr-CA"/>
+              </w:rPr>
+              <w:t>)</w:t>
+            </w:r>
+          </w:p>
+        </w:tc>
+        <w:tc>
+          <w:tcPr>
+            <w:tcW w:w="4788" w:type="dxa"/>
+          </w:tcPr>
+          <w:p>
+            <w:pPr>
+              <w:spacing w:line="276" w:lineRule="auto"/>
+              <w:rPr>
+                <w:lang w:val="fr-CA"/>
+              </w:rPr>
+            </w:pPr>
+            <m:oMathPara>
+              <m:oMath>
+                <m:r>
+                  <w:rPr>
+                    <w:rFonts w:ascii="Cambria Math" w:hAnsi="Cambria Math"/>
+                    <w:lang w:val="fr-CA"/>
+                  </w:rPr>
+                  <m:t>O</m:t>
+                </m:r>
+                <m:d>
+                  <m:dPr>
+                    <m:ctrlPr>
+                      <w:rPr>
+                        <w:rFonts w:ascii="Cambria Math" w:hAnsi="Cambria Math"/>
+                        <w:i/>
+                        <w:lang w:val="fr-CA"/>
+                      </w:rPr>
+                    </m:ctrlPr>
+                  </m:dPr>
+                  <m:e>
+                    <m:r>
+                      <w:rPr>
+                        <w:rFonts w:ascii="Cambria Math" w:hAnsi="Cambria Math"/>
+                        <w:lang w:val="fr-CA"/>
+                      </w:rPr>
+                      <m:t>N</m:t>
+                    </m:r>
+                  </m:e>
+                </m:d>
+              </m:oMath>
+            </m:oMathPara>
+          </w:p>
+        </w:tc>
+      </w:tr>
+      <w:tr>
+        <w:tc>
+          <w:tcPr>
+            <w:tcW w:w="4788" w:type="dxa"/>
+          </w:tcPr>
+          <w:p>
+            <w:pPr>
+              <w:spacing w:line="276" w:lineRule="auto"/>
+              <w:rPr>
+                <w:lang w:val="fr-CA"/>
+              </w:rPr>
+            </w:pPr>
+            <w:proofErr w:type="spellStart"/>
+            <w:proofErr w:type="gramStart"/>
+            <w:r>
+              <w:rPr>
+                <w:lang w:val="fr-CA"/>
+              </w:rPr>
+              <w:t>TreeHelper.</w:t>
+            </w:r>
+            <w:r>
+              <w:rPr>
+                <w:lang w:val="fr-CA"/>
+              </w:rPr>
+              <w:t>createTreeCode</w:t>
+            </w:r>
+            <w:proofErr w:type="spellEnd"/>
+            <w:r>
+              <w:rPr>
+                <w:lang w:val="fr-CA"/>
+              </w:rPr>
+              <w:t>(</w:t>
+            </w:r>
+            <w:proofErr w:type="gramEnd"/>
+            <w:r>
+              <w:rPr>
+                <w:lang w:val="fr-CA"/>
+              </w:rPr>
+              <w:t>)</w:t>
+            </w:r>
+          </w:p>
+        </w:tc>
+        <w:tc>
+          <w:tcPr>
+            <w:tcW w:w="4788" w:type="dxa"/>
+          </w:tcPr>
+          <w:p>
+            <w:pPr>
+              <w:spacing w:line="276" w:lineRule="auto"/>
+              <w:rPr>
+                <w:lang w:val="fr-CA"/>
+              </w:rPr>
+            </w:pPr>
+            <m:oMathPara>
+              <m:oMath>
+                <m:r>
+                  <w:rPr>
+                    <w:rFonts w:ascii="Cambria Math" w:hAnsi="Cambria Math"/>
+                    <w:lang w:val="fr-CA"/>
+                  </w:rPr>
+                  <m:t>O</m:t>
+                </m:r>
+                <m:d>
+                  <m:dPr>
+                    <m:ctrlPr>
+                      <w:rPr>
+                        <w:rFonts w:ascii="Cambria Math" w:hAnsi="Cambria Math"/>
+                        <w:i/>
+                        <w:lang w:val="fr-CA"/>
+                      </w:rPr>
+                    </m:ctrlPr>
+                  </m:dPr>
+                  <m:e>
+                    <m:r>
+                      <w:rPr>
+                        <w:rFonts w:ascii="Cambria Math" w:hAnsi="Cambria Math"/>
+                        <w:lang w:val="fr-CA"/>
+                      </w:rPr>
+                      <m:t>N</m:t>
+                    </m:r>
+                  </m:e>
+                </m:d>
+              </m:oMath>
+            </m:oMathPara>
+          </w:p>
+        </w:tc>
+      </w:tr>
+      <w:tr>
+        <w:trPr>
+          <w:cnfStyle w:val="000000100000" w:firstRow="0" w:lastRow="0" w:firstColumn="0" w:lastColumn="0" w:oddVBand="0" w:evenVBand="0" w:oddHBand="1" w:evenHBand="0" w:firstRowFirstColumn="0" w:firstRowLastColumn="0" w:lastRowFirstColumn="0" w:lastRowLastColumn="0"/>
+        </w:trPr>
+        <w:tc>
+          <w:tcPr>
+            <w:tcW w:w="4788" w:type="dxa"/>
+          </w:tcPr>
+          <w:p>
+            <w:pPr>
+              <w:spacing w:line="276" w:lineRule="auto"/>
+              <w:rPr>
+                <w:lang w:val="fr-CA"/>
+              </w:rPr>
+            </w:pPr>
+            <w:proofErr w:type="spellStart"/>
+            <w:proofErr w:type="gramStart"/>
+            <w:r>
+              <w:rPr>
+                <w:lang w:val="fr-CA"/>
+              </w:rPr>
+              <w:t>Leaf.getCharacter</w:t>
+            </w:r>
+            <w:proofErr w:type="spellEnd"/>
+            <w:r>
+              <w:rPr>
+                <w:lang w:val="fr-CA"/>
+              </w:rPr>
+              <w:t>(</w:t>
+            </w:r>
+            <w:proofErr w:type="gramEnd"/>
+            <w:r>
+              <w:rPr>
+                <w:lang w:val="fr-CA"/>
+              </w:rPr>
+              <w:t>)</w:t>
+            </w:r>
+          </w:p>
+        </w:tc>
+        <w:tc>
+          <w:tcPr>
+            <w:tcW w:w="4788" w:type="dxa"/>
+          </w:tcPr>
+          <w:p>
+            <w:pPr>
+              <w:spacing w:line="276" w:lineRule="auto"/>
+              <w:rPr>
+                <w:lang w:val="fr-CA"/>
+              </w:rPr>
+            </w:pPr>
+            <m:oMathPara>
+              <m:oMath>
+                <m:r>
+                  <w:rPr>
+                    <w:rFonts w:ascii="Cambria Math" w:hAnsi="Cambria Math"/>
+                    <w:lang w:val="fr-CA"/>
+                  </w:rPr>
+                  <m:t>O</m:t>
+                </m:r>
+                <m:d>
+                  <m:dPr>
+                    <m:ctrlPr>
+                      <w:rPr>
+                        <w:rFonts w:ascii="Cambria Math" w:hAnsi="Cambria Math"/>
+                        <w:i/>
+                        <w:lang w:val="fr-CA"/>
+                      </w:rPr>
+                    </m:ctrlPr>
+                  </m:dPr>
+                  <m:e>
+                    <m:r>
+                      <w:rPr>
+                        <w:rFonts w:ascii="Cambria Math" w:hAnsi="Cambria Math"/>
+                        <w:lang w:val="fr-CA"/>
+                      </w:rPr>
+                      <m:t>1</m:t>
+                    </m:r>
+                  </m:e>
+                </m:d>
+              </m:oMath>
+            </m:oMathPara>
+          </w:p>
+        </w:tc>
+      </w:tr>
+      <w:tr>
+        <w:tc>
+          <w:tcPr>
+            <w:tcW w:w="4788" w:type="dxa"/>
+          </w:tcPr>
+          <w:p>
+            <w:pPr>
+              <w:spacing w:line="276" w:lineRule="auto"/>
+              <w:rPr>
+                <w:lang w:val="fr-CA"/>
+              </w:rPr>
+            </w:pPr>
+            <w:proofErr w:type="spellStart"/>
+            <w:proofErr w:type="gramStart"/>
+            <w:r>
+              <w:rPr>
+                <w:lang w:val="fr-CA"/>
+              </w:rPr>
+              <w:t>Tree.getFrequency</w:t>
+            </w:r>
+            <w:proofErr w:type="spellEnd"/>
+            <w:r>
+              <w:rPr>
+                <w:lang w:val="fr-CA"/>
+              </w:rPr>
+              <w:t>(</w:t>
+            </w:r>
+            <w:proofErr w:type="gramEnd"/>
+            <w:r>
+              <w:rPr>
+                <w:lang w:val="fr-CA"/>
+              </w:rPr>
+              <w:t>)</w:t>
+            </w:r>
+          </w:p>
+        </w:tc>
+        <w:tc>
+          <w:tcPr>
+            <w:tcW w:w="4788" w:type="dxa"/>
+          </w:tcPr>
+          <w:p>
+            <w:pPr>
+              <w:spacing w:line="276" w:lineRule="auto"/>
+              <w:rPr>
+                <w:lang w:val="fr-CA"/>
+              </w:rPr>
+            </w:pPr>
+            <m:oMathPara>
+              <m:oMath>
+                <m:r>
+                  <w:rPr>
+                    <w:rFonts w:ascii="Cambria Math" w:hAnsi="Cambria Math"/>
+                    <w:lang w:val="fr-CA"/>
+                  </w:rPr>
+                  <m:t>O</m:t>
+                </m:r>
+                <m:d>
+                  <m:dPr>
+                    <m:ctrlPr>
+                      <w:rPr>
+                        <w:rFonts w:ascii="Cambria Math" w:hAnsi="Cambria Math"/>
+                        <w:i/>
+                        <w:lang w:val="fr-CA"/>
+                      </w:rPr>
+                    </m:ctrlPr>
+                  </m:dPr>
+                  <m:e>
+                    <m:r>
+                      <w:rPr>
+                        <w:rFonts w:ascii="Cambria Math" w:hAnsi="Cambria Math"/>
+                        <w:lang w:val="fr-CA"/>
+                      </w:rPr>
+                      <m:t>1</m:t>
+                    </m:r>
+                  </m:e>
+                </m:d>
+              </m:oMath>
+            </m:oMathPara>
+          </w:p>
+        </w:tc>
+      </w:tr>
+      <w:tr>
+        <w:trPr>
+          <w:cnfStyle w:val="000000100000" w:firstRow="0" w:lastRow="0" w:firstColumn="0" w:lastColumn="0" w:oddVBand="0" w:evenVBand="0" w:oddHBand="1" w:evenHBand="0" w:firstRowFirstColumn="0" w:firstRowLastColumn="0" w:lastRowFirstColumn="0" w:lastRowLastColumn="0"/>
+        </w:trPr>
+        <w:tc>
+          <w:tcPr>
+            <w:tcW w:w="4788" w:type="dxa"/>
+          </w:tcPr>
+          <w:p>
+            <w:pPr>
+              <w:spacing w:line="276" w:lineRule="auto"/>
+              <w:rPr>
+                <w:lang w:val="fr-CA"/>
+              </w:rPr>
+            </w:pPr>
+            <w:proofErr w:type="spellStart"/>
+            <w:proofErr w:type="gramStart"/>
+            <w:r>
+              <w:rPr>
+                <w:lang w:val="fr-CA"/>
+              </w:rPr>
+              <w:t>Tree.compareTo</w:t>
+            </w:r>
+            <w:proofErr w:type="spellEnd"/>
+            <w:r>
+              <w:rPr>
+                <w:lang w:val="fr-CA"/>
+              </w:rPr>
+              <w:t>(</w:t>
+            </w:r>
+            <w:proofErr w:type="gramEnd"/>
+            <w:r>
+              <w:rPr>
+                <w:lang w:val="fr-CA"/>
+              </w:rPr>
+              <w:t>)</w:t>
+            </w:r>
+          </w:p>
+        </w:tc>
+        <w:tc>
+          <w:tcPr>
+            <w:tcW w:w="4788" w:type="dxa"/>
+          </w:tcPr>
+          <w:p>
+            <w:pPr>
+              <w:spacing w:line="276" w:lineRule="auto"/>
+              <w:rPr>
+                <w:lang w:val="fr-CA"/>
+              </w:rPr>
+            </w:pPr>
+            <m:oMathPara>
+              <m:oMath>
+                <m:r>
+                  <w:rPr>
+                    <w:rFonts w:ascii="Cambria Math" w:hAnsi="Cambria Math"/>
+                    <w:lang w:val="fr-CA"/>
+                  </w:rPr>
+                  <m:t>O</m:t>
+                </m:r>
+                <m:d>
+                  <m:dPr>
+                    <m:ctrlPr>
+                      <w:rPr>
+                        <w:rFonts w:ascii="Cambria Math" w:hAnsi="Cambria Math"/>
+                        <w:i/>
+                        <w:lang w:val="fr-CA"/>
+                      </w:rPr>
+                    </m:ctrlPr>
+                  </m:dPr>
+                  <m:e>
+                    <m:r>
+                      <w:rPr>
+                        <w:rFonts w:ascii="Cambria Math" w:hAnsi="Cambria Math"/>
+                        <w:lang w:val="fr-CA"/>
+                      </w:rPr>
+                      <m:t>1</m:t>
+                    </m:r>
+                  </m:e>
+                </m:d>
+              </m:oMath>
+            </m:oMathPara>
+          </w:p>
+        </w:tc>
+      </w:tr>
+      <w:tr>
+        <w:tc>
+          <w:tcPr>
+            <w:tcW w:w="4788" w:type="dxa"/>
+          </w:tcPr>
+          <w:p>
+            <w:pPr>
+              <w:spacing w:line="276" w:lineRule="auto"/>
+              <w:rPr>
+                <w:lang w:val="fr-CA"/>
+              </w:rPr>
+            </w:pPr>
+            <w:proofErr w:type="spellStart"/>
+            <w:proofErr w:type="gramStart"/>
+            <w:r>
+              <w:rPr>
+                <w:lang w:val="fr-CA"/>
+              </w:rPr>
+              <w:t>Node.getLeftBranch</w:t>
+            </w:r>
+            <w:proofErr w:type="spellEnd"/>
+            <w:r>
+              <w:rPr>
+                <w:lang w:val="fr-CA"/>
+              </w:rPr>
+              <w:t>(</w:t>
+            </w:r>
+            <w:proofErr w:type="gramEnd"/>
+            <w:r>
+              <w:rPr>
+                <w:lang w:val="fr-CA"/>
+              </w:rPr>
+              <w:t>)</w:t>
+            </w:r>
+          </w:p>
+        </w:tc>
+        <w:tc>
+          <w:tcPr>
+            <w:tcW w:w="4788" w:type="dxa"/>
+          </w:tcPr>
+          <w:p>
+            <w:pPr>
+              <w:spacing w:line="276" w:lineRule="auto"/>
+              <w:rPr>
+                <w:lang w:val="fr-CA"/>
+              </w:rPr>
+            </w:pPr>
+            <m:oMathPara>
+              <m:oMath>
+                <m:r>
+                  <w:rPr>
+                    <w:rFonts w:ascii="Cambria Math" w:hAnsi="Cambria Math"/>
+                    <w:lang w:val="fr-CA"/>
+                  </w:rPr>
+                  <m:t>O</m:t>
+                </m:r>
+                <m:d>
+                  <m:dPr>
+                    <m:ctrlPr>
+                      <w:rPr>
+                        <w:rFonts w:ascii="Cambria Math" w:hAnsi="Cambria Math"/>
+                        <w:i/>
+                        <w:lang w:val="fr-CA"/>
+                      </w:rPr>
+                    </m:ctrlPr>
+                  </m:dPr>
+                  <m:e>
+                    <m:r>
+                      <w:rPr>
+                        <w:rFonts w:ascii="Cambria Math" w:hAnsi="Cambria Math"/>
+                        <w:lang w:val="fr-CA"/>
+                      </w:rPr>
+                      <m:t>1</m:t>
+                    </m:r>
+                  </m:e>
+                </m:d>
+              </m:oMath>
+            </m:oMathPara>
+          </w:p>
+        </w:tc>
+      </w:tr>
+      <w:tr>
+        <w:trPr>
+          <w:cnfStyle w:val="000000100000" w:firstRow="0" w:lastRow="0" w:firstColumn="0" w:lastColumn="0" w:oddVBand="0" w:evenVBand="0" w:oddHBand="1" w:evenHBand="0" w:firstRowFirstColumn="0" w:firstRowLastColumn="0" w:lastRowFirstColumn="0" w:lastRowLastColumn="0"/>
+        </w:trPr>
+        <w:tc>
+          <w:tcPr>
+            <w:tcW w:w="4788" w:type="dxa"/>
+          </w:tcPr>
+          <w:p>
+            <w:pPr>
+              <w:spacing w:line="276" w:lineRule="auto"/>
+              <w:rPr>
+                <w:lang w:val="fr-CA"/>
+              </w:rPr>
+            </w:pPr>
+            <w:proofErr w:type="spellStart"/>
+            <w:proofErr w:type="gramStart"/>
+            <w:r>
+              <w:rPr>
+                <w:lang w:val="fr-CA"/>
+              </w:rPr>
+              <w:t>Node.getRightBranch</w:t>
+            </w:r>
+            <w:proofErr w:type="spellEnd"/>
+            <w:r>
+              <w:rPr>
+                <w:lang w:val="fr-CA"/>
+              </w:rPr>
+              <w:t>(</w:t>
+            </w:r>
+            <w:proofErr w:type="gramEnd"/>
+            <w:r>
+              <w:rPr>
+                <w:lang w:val="fr-CA"/>
+              </w:rPr>
+              <w:t>)</w:t>
+            </w:r>
+          </w:p>
+        </w:tc>
+        <w:tc>
+          <w:tcPr>
+            <w:tcW w:w="4788" w:type="dxa"/>
+          </w:tcPr>
+          <w:p>
+            <w:pPr>
+              <w:spacing w:line="276" w:lineRule="auto"/>
+              <w:rPr>
+                <w:lang w:val="fr-CA"/>
+              </w:rPr>
+            </w:pPr>
+            <m:oMathPara>
+              <m:oMath>
+                <m:r>
+                  <w:rPr>
+                    <w:rFonts w:ascii="Cambria Math" w:hAnsi="Cambria Math"/>
+                    <w:lang w:val="fr-CA"/>
+                  </w:rPr>
+                  <m:t>O</m:t>
+                </m:r>
+                <m:d>
+                  <m:dPr>
+                    <m:ctrlPr>
+                      <w:rPr>
+                        <w:rFonts w:ascii="Cambria Math" w:hAnsi="Cambria Math"/>
+                        <w:i/>
+                        <w:lang w:val="fr-CA"/>
+                      </w:rPr>
+                    </m:ctrlPr>
+                  </m:dPr>
+                  <m:e>
+                    <m:r>
+                      <w:rPr>
+                        <w:rFonts w:ascii="Cambria Math" w:hAnsi="Cambria Math"/>
+                        <w:lang w:val="fr-CA"/>
+                      </w:rPr>
+                      <m:t>1</m:t>
+                    </m:r>
+                  </m:e>
+                </m:d>
+              </m:oMath>
+            </m:oMathPara>
+          </w:p>
+        </w:tc>
+      </w:tr>
+      <w:tr>
+        <w:tc>
+          <w:tcPr>
+            <w:tcW w:w="4788" w:type="dxa"/>
+          </w:tcPr>
+          <w:p>
+            <w:pPr>
+              <w:spacing w:line="276" w:lineRule="auto"/>
+              <w:rPr>
+                <w:lang w:val="fr-CA"/>
+              </w:rPr>
+            </w:pPr>
+            <w:proofErr w:type="spellStart"/>
+            <w:proofErr w:type="gramStart"/>
+            <w:r>
+              <w:rPr>
+                <w:lang w:val="fr-CA"/>
+              </w:rPr>
+              <w:t>MapValueComparator.compare</w:t>
+            </w:r>
+            <w:proofErr w:type="spellEnd"/>
+            <w:r>
+              <w:rPr>
+                <w:lang w:val="fr-CA"/>
+              </w:rPr>
+              <w:t>(</w:t>
+            </w:r>
+            <w:proofErr w:type="gramEnd"/>
+            <w:r>
+              <w:rPr>
+                <w:lang w:val="fr-CA"/>
+              </w:rPr>
+              <w:t>)</w:t>
+            </w:r>
+          </w:p>
+        </w:tc>
+        <w:tc>
+          <w:tcPr>
+            <w:tcW w:w="4788" w:type="dxa"/>
+          </w:tcPr>
+          <w:p>
+            <w:pPr>
+              <w:spacing w:line="276" w:lineRule="auto"/>
+              <w:rPr>
+                <w:lang w:val="fr-CA"/>
+              </w:rPr>
+            </w:pPr>
+            <m:oMathPara>
+              <m:oMath>
+                <m:r>
+                  <w:rPr>
+                    <w:rFonts w:ascii="Cambria Math" w:hAnsi="Cambria Math"/>
+                    <w:lang w:val="fr-CA"/>
+                  </w:rPr>
+                  <m:t>O</m:t>
+                </m:r>
+                <m:d>
+                  <m:dPr>
+                    <m:ctrlPr>
+                      <w:rPr>
+                        <w:rFonts w:ascii="Cambria Math" w:hAnsi="Cambria Math"/>
+                        <w:i/>
+                        <w:lang w:val="fr-CA"/>
+                      </w:rPr>
+                    </m:ctrlPr>
+                  </m:dPr>
+                  <m:e>
+                    <m:r>
+                      <w:rPr>
+                        <w:rFonts w:ascii="Cambria Math" w:hAnsi="Cambria Math"/>
+                        <w:lang w:val="fr-CA"/>
+                      </w:rPr>
+                      <m:t>1</m:t>
+                    </m:r>
+                  </m:e>
+                </m:d>
+              </m:oMath>
+            </m:oMathPara>
+          </w:p>
+        </w:tc>
+      </w:tr>
+      <w:tr>
+        <w:trPr>
+          <w:cnfStyle w:val="000000100000" w:firstRow="0" w:lastRow="0" w:firstColumn="0" w:lastColumn="0" w:oddVBand="0" w:evenVBand="0" w:oddHBand="1" w:evenHBand="0" w:firstRowFirstColumn="0" w:firstRowLastColumn="0" w:lastRowFirstColumn="0" w:lastRowLastColumn="0"/>
+        </w:trPr>
+        <w:tc>
+          <w:tcPr>
+            <w:tcW w:w="4788" w:type="dxa"/>
+          </w:tcPr>
+          <w:p>
+            <w:pPr>
+              <w:spacing w:line="276" w:lineRule="auto"/>
+              <w:rPr>
+                <w:lang w:val="fr-CA"/>
+              </w:rPr>
+            </w:pPr>
+            <w:proofErr w:type="spellStart"/>
+            <w:proofErr w:type="gramStart"/>
+            <w:r>
+              <w:rPr>
+                <w:lang w:val="fr-CA"/>
+              </w:rPr>
+              <w:t>FileHelper.getInstance</w:t>
+            </w:r>
+            <w:proofErr w:type="spellEnd"/>
+            <w:r>
+              <w:rPr>
+                <w:lang w:val="fr-CA"/>
+              </w:rPr>
+              <w:t>(</w:t>
+            </w:r>
+            <w:proofErr w:type="gramEnd"/>
+            <w:r>
+              <w:rPr>
+                <w:lang w:val="fr-CA"/>
+              </w:rPr>
+              <w:t>)</w:t>
+            </w:r>
+          </w:p>
+        </w:tc>
+        <w:tc>
+          <w:tcPr>
+            <w:tcW w:w="4788" w:type="dxa"/>
+          </w:tcPr>
+          <w:p>
+            <w:pPr>
+              <w:spacing w:line="276" w:lineRule="auto"/>
+              <w:rPr>
+                <w:lang w:val="fr-CA"/>
+              </w:rPr>
+            </w:pPr>
+            <m:oMathPara>
+              <m:oMath>
+                <m:r>
+                  <w:rPr>
+                    <w:rFonts w:ascii="Cambria Math" w:hAnsi="Cambria Math"/>
+                    <w:lang w:val="fr-CA"/>
+                  </w:rPr>
+                  <m:t>O</m:t>
+                </m:r>
+                <m:d>
+                  <m:dPr>
+                    <m:ctrlPr>
+                      <w:rPr>
+                        <w:rFonts w:ascii="Cambria Math" w:hAnsi="Cambria Math"/>
+                        <w:i/>
+                        <w:lang w:val="fr-CA"/>
+                      </w:rPr>
+                    </m:ctrlPr>
+                  </m:dPr>
+                  <m:e>
+                    <m:r>
+                      <w:rPr>
+                        <w:rFonts w:ascii="Cambria Math" w:hAnsi="Cambria Math"/>
+                        <w:lang w:val="fr-CA"/>
+                      </w:rPr>
+                      <m:t>1</m:t>
+                    </m:r>
+                  </m:e>
+                </m:d>
+              </m:oMath>
+            </m:oMathPara>
+          </w:p>
+        </w:tc>
+      </w:tr>
+      <w:tr>
+        <w:tc>
+          <w:tcPr>
+            <w:tcW w:w="4788" w:type="dxa"/>
+          </w:tcPr>
+          <w:p>
+            <w:pPr>
+              <w:spacing w:line="276" w:lineRule="auto"/>
+              <w:rPr>
+                <w:lang w:val="fr-CA"/>
+              </w:rPr>
+            </w:pPr>
+            <w:proofErr w:type="spellStart"/>
+            <w:proofErr w:type="gramStart"/>
+            <w:r>
+              <w:rPr>
+                <w:lang w:val="fr-CA"/>
+              </w:rPr>
+              <w:t>FileHelper.</w:t>
+            </w:r>
+            <w:r>
+              <w:rPr>
+                <w:lang w:val="fr-CA"/>
+              </w:rPr>
+              <w:t>readTextFile</w:t>
+            </w:r>
+            <w:proofErr w:type="spellEnd"/>
+            <w:r>
+              <w:rPr>
+                <w:lang w:val="fr-CA"/>
+              </w:rPr>
+              <w:t>(</w:t>
+            </w:r>
+            <w:proofErr w:type="gramEnd"/>
+            <w:r>
+              <w:rPr>
+                <w:lang w:val="fr-CA"/>
+              </w:rPr>
+              <w:t>)</w:t>
+            </w:r>
+          </w:p>
+        </w:tc>
+        <w:tc>
+          <w:tcPr>
+            <w:tcW w:w="4788" w:type="dxa"/>
+          </w:tcPr>
+          <w:p>
+            <w:pPr>
+              <w:spacing w:line="276" w:lineRule="auto"/>
+              <w:rPr>
+                <w:lang w:val="fr-CA"/>
+              </w:rPr>
+            </w:pPr>
+            <m:oMathPara>
+              <m:oMath>
+                <m:r>
+                  <w:rPr>
+                    <w:rFonts w:ascii="Cambria Math" w:hAnsi="Cambria Math"/>
+                    <w:lang w:val="fr-CA"/>
+                  </w:rPr>
+                  <m:t>O</m:t>
+                </m:r>
+                <m:d>
+                  <m:dPr>
+                    <m:ctrlPr>
+                      <w:rPr>
+                        <w:rFonts w:ascii="Cambria Math" w:hAnsi="Cambria Math"/>
+                        <w:i/>
+                        <w:lang w:val="fr-CA"/>
+                      </w:rPr>
+                    </m:ctrlPr>
+                  </m:dPr>
+                  <m:e>
+                    <m:r>
+                      <w:rPr>
+                        <w:rFonts w:ascii="Cambria Math" w:hAnsi="Cambria Math"/>
+                        <w:lang w:val="fr-CA"/>
+                      </w:rPr>
+                      <m:t>N</m:t>
+                    </m:r>
+                  </m:e>
+                </m:d>
+              </m:oMath>
+            </m:oMathPara>
+          </w:p>
+        </w:tc>
+      </w:tr>
+      <w:tr>
+        <w:trPr>
+          <w:cnfStyle w:val="000000100000" w:firstRow="0" w:lastRow="0" w:firstColumn="0" w:lastColumn="0" w:oddVBand="0" w:evenVBand="0" w:oddHBand="1" w:evenHBand="0" w:firstRowFirstColumn="0" w:firstRowLastColumn="0" w:lastRowFirstColumn="0" w:lastRowLastColumn="0"/>
+        </w:trPr>
+        <w:tc>
+          <w:tcPr>
+            <w:tcW w:w="4788" w:type="dxa"/>
+          </w:tcPr>
+          <w:p>
+            <w:pPr>
+              <w:spacing w:line="276" w:lineRule="auto"/>
+              <w:rPr>
+                <w:lang w:val="fr-CA"/>
+              </w:rPr>
+            </w:pPr>
+            <w:proofErr w:type="spellStart"/>
+            <w:proofErr w:type="gramStart"/>
+            <w:r>
+              <w:rPr>
+                <w:lang w:val="fr-CA"/>
+              </w:rPr>
+              <w:t>FileHelper.</w:t>
+            </w:r>
+            <w:r>
+              <w:rPr>
+                <w:lang w:val="fr-CA"/>
+              </w:rPr>
+              <w:t>readByteFile</w:t>
+            </w:r>
+            <w:proofErr w:type="spellEnd"/>
+            <w:r>
+              <w:rPr>
+                <w:lang w:val="fr-CA"/>
+              </w:rPr>
+              <w:t>(</w:t>
+            </w:r>
+            <w:proofErr w:type="gramEnd"/>
+            <w:r>
+              <w:rPr>
+                <w:lang w:val="fr-CA"/>
+              </w:rPr>
+              <w:t>)</w:t>
+            </w:r>
+          </w:p>
+        </w:tc>
+        <w:tc>
+          <w:tcPr>
+            <w:tcW w:w="4788" w:type="dxa"/>
+          </w:tcPr>
+          <w:p>
+            <w:pPr>
+              <w:spacing w:line="276" w:lineRule="auto"/>
+              <w:rPr>
+                <w:lang w:val="fr-CA"/>
+              </w:rPr>
+            </w:pPr>
+            <m:oMathPara>
+              <m:oMath>
+                <m:r>
+                  <w:rPr>
+                    <w:rFonts w:ascii="Cambria Math" w:hAnsi="Cambria Math"/>
+                    <w:lang w:val="fr-CA"/>
+                  </w:rPr>
+                  <m:t>O</m:t>
+                </m:r>
+                <m:d>
+                  <m:dPr>
+                    <m:ctrlPr>
+                      <w:rPr>
+                        <w:rFonts w:ascii="Cambria Math" w:hAnsi="Cambria Math"/>
+                        <w:i/>
+                        <w:lang w:val="fr-CA"/>
+                      </w:rPr>
+                    </m:ctrlPr>
+                  </m:dPr>
+                  <m:e>
+                    <m:r>
+                      <w:rPr>
+                        <w:rFonts w:ascii="Cambria Math" w:hAnsi="Cambria Math"/>
+                        <w:lang w:val="fr-CA"/>
+                      </w:rPr>
+                      <m:t>N</m:t>
+                    </m:r>
+                  </m:e>
+                </m:d>
+              </m:oMath>
+            </m:oMathPara>
+          </w:p>
+        </w:tc>
+      </w:tr>
+      <w:tr>
+        <w:tc>
+          <w:tcPr>
+            <w:tcW w:w="4788" w:type="dxa"/>
+          </w:tcPr>
+          <w:p>
+            <w:pPr>
+              <w:spacing w:line="276" w:lineRule="auto"/>
+              <w:rPr>
+                <w:lang w:val="fr-CA"/>
+              </w:rPr>
+            </w:pPr>
+            <w:proofErr w:type="spellStart"/>
+            <w:proofErr w:type="gramStart"/>
+            <w:r>
+              <w:rPr>
+                <w:lang w:val="fr-CA"/>
+              </w:rPr>
+              <w:t>FileHelper.</w:t>
+            </w:r>
+            <w:r>
+              <w:rPr>
+                <w:lang w:val="fr-CA"/>
+              </w:rPr>
+              <w:t>writeToTextFile</w:t>
+            </w:r>
+            <w:proofErr w:type="spellEnd"/>
+            <w:r>
+              <w:rPr>
+                <w:lang w:val="fr-CA"/>
+              </w:rPr>
+              <w:t>(</w:t>
+            </w:r>
+            <w:proofErr w:type="gramEnd"/>
+            <w:r>
+              <w:rPr>
+                <w:lang w:val="fr-CA"/>
+              </w:rPr>
+              <w:t>)</w:t>
+            </w:r>
+          </w:p>
+        </w:tc>
+        <w:tc>
+          <w:tcPr>
+            <w:tcW w:w="4788" w:type="dxa"/>
+          </w:tcPr>
+          <w:p>
+            <w:pPr>
+              <w:spacing w:line="276" w:lineRule="auto"/>
+              <w:rPr>
+                <w:lang w:val="fr-CA"/>
+              </w:rPr>
+            </w:pPr>
+            <m:oMathPara>
+              <m:oMath>
+                <m:r>
+                  <w:rPr>
+                    <w:rFonts w:ascii="Cambria Math" w:hAnsi="Cambria Math"/>
+                    <w:lang w:val="fr-CA"/>
+                  </w:rPr>
+                  <m:t>O</m:t>
+                </m:r>
+                <m:d>
+                  <m:dPr>
+                    <m:ctrlPr>
+                      <w:rPr>
+                        <w:rFonts w:ascii="Cambria Math" w:hAnsi="Cambria Math"/>
+                        <w:i/>
+                        <w:lang w:val="fr-CA"/>
+                      </w:rPr>
+                    </m:ctrlPr>
+                  </m:dPr>
+                  <m:e>
+                    <m:r>
+                      <w:rPr>
+                        <w:rFonts w:ascii="Cambria Math" w:hAnsi="Cambria Math"/>
+                        <w:lang w:val="fr-CA"/>
+                      </w:rPr>
+                      <m:t>N</m:t>
+                    </m:r>
+                  </m:e>
+                </m:d>
+              </m:oMath>
+            </m:oMathPara>
+          </w:p>
+        </w:tc>
+      </w:tr>
+      <w:tr>
+        <w:trPr>
+          <w:cnfStyle w:val="000000100000" w:firstRow="0" w:lastRow="0" w:firstColumn="0" w:lastColumn="0" w:oddVBand="0" w:evenVBand="0" w:oddHBand="1" w:evenHBand="0" w:firstRowFirstColumn="0" w:firstRowLastColumn="0" w:lastRowFirstColumn="0" w:lastRowLastColumn="0"/>
+        </w:trPr>
+        <w:tc>
+          <w:tcPr>
+            <w:tcW w:w="4788" w:type="dxa"/>
+          </w:tcPr>
+          <w:p>
+            <w:pPr>
+              <w:spacing w:line="276" w:lineRule="auto"/>
+              <w:rPr>
+                <w:lang w:val="fr-CA"/>
+              </w:rPr>
+            </w:pPr>
+            <w:proofErr w:type="spellStart"/>
+            <w:proofErr w:type="gramStart"/>
+            <w:r>
+              <w:rPr>
+                <w:lang w:val="fr-CA"/>
+              </w:rPr>
+              <w:t>FileHelper.</w:t>
+            </w:r>
+            <w:r>
+              <w:rPr>
+                <w:lang w:val="fr-CA"/>
+              </w:rPr>
+              <w:t>writeToByteFile</w:t>
+            </w:r>
+            <w:proofErr w:type="spellEnd"/>
+            <w:r>
+              <w:rPr>
+                <w:lang w:val="fr-CA"/>
+              </w:rPr>
+              <w:t>(</w:t>
+            </w:r>
+            <w:proofErr w:type="gramEnd"/>
+            <w:r>
+              <w:rPr>
+                <w:lang w:val="fr-CA"/>
+              </w:rPr>
+              <w:t>)</w:t>
+            </w:r>
+          </w:p>
+        </w:tc>
+        <w:tc>
+          <w:tcPr>
+            <w:tcW w:w="4788" w:type="dxa"/>
+          </w:tcPr>
+          <w:p>
+            <w:pPr>
+              <w:spacing w:line="276" w:lineRule="auto"/>
+              <w:rPr>
+                <w:lang w:val="fr-CA"/>
+              </w:rPr>
+            </w:pPr>
+            <m:oMathPara>
+              <m:oMath>
+                <m:r>
+                  <w:rPr>
+                    <w:rFonts w:ascii="Cambria Math" w:hAnsi="Cambria Math"/>
+                    <w:lang w:val="fr-CA"/>
+                  </w:rPr>
+                  <m:t>O</m:t>
+                </m:r>
+                <m:d>
+                  <m:dPr>
+                    <m:ctrlPr>
+                      <w:rPr>
+                        <w:rFonts w:ascii="Cambria Math" w:hAnsi="Cambria Math"/>
+                        <w:i/>
+                        <w:lang w:val="fr-CA"/>
+                      </w:rPr>
+                    </m:ctrlPr>
+                  </m:dPr>
+                  <m:e>
+                    <m:r>
+                      <w:rPr>
+                        <w:rFonts w:ascii="Cambria Math" w:hAnsi="Cambria Math"/>
+                        <w:lang w:val="fr-CA"/>
+                      </w:rPr>
+                      <m:t>N</m:t>
+                    </m:r>
+                  </m:e>
+                </m:d>
+              </m:oMath>
+            </m:oMathPara>
+          </w:p>
+        </w:tc>
+      </w:tr>
+      <w:tr>
+        <w:tc>
+          <w:tcPr>
+            <w:tcW w:w="4788" w:type="dxa"/>
+          </w:tcPr>
+          <w:p>
+            <w:pPr>
+              <w:spacing w:line="276" w:lineRule="auto"/>
+              <w:rPr>
+                <w:lang w:val="fr-CA"/>
+              </w:rPr>
+            </w:pPr>
+            <w:proofErr w:type="spellStart"/>
+            <w:proofErr w:type="gramStart"/>
+            <w:r>
+              <w:rPr>
+                <w:lang w:val="fr-CA"/>
+              </w:rPr>
+              <w:t>CompressHelper.getInstance</w:t>
+            </w:r>
+            <w:proofErr w:type="spellEnd"/>
+            <w:r>
+              <w:rPr>
+                <w:lang w:val="fr-CA"/>
+              </w:rPr>
+              <w:t>(</w:t>
+            </w:r>
+            <w:proofErr w:type="gramEnd"/>
+            <w:r>
+              <w:rPr>
+                <w:lang w:val="fr-CA"/>
+              </w:rPr>
+              <w:t>)</w:t>
+            </w:r>
+          </w:p>
+        </w:tc>
+        <w:tc>
+          <w:tcPr>
+            <w:tcW w:w="4788" w:type="dxa"/>
+          </w:tcPr>
+          <w:p>
+            <w:pPr>
+              <w:spacing w:line="276" w:lineRule="auto"/>
+              <w:rPr>
+                <w:lang w:val="fr-CA"/>
+              </w:rPr>
+            </w:pPr>
+            <m:oMathPara>
+              <m:oMath>
+                <m:r>
+                  <w:rPr>
+                    <w:rFonts w:ascii="Cambria Math" w:hAnsi="Cambria Math"/>
+                    <w:lang w:val="fr-CA"/>
+                  </w:rPr>
+                  <m:t>O</m:t>
+                </m:r>
+                <m:d>
+                  <m:dPr>
+                    <m:ctrlPr>
+                      <w:rPr>
+                        <w:rFonts w:ascii="Cambria Math" w:hAnsi="Cambria Math"/>
+                        <w:i/>
+                        <w:lang w:val="fr-CA"/>
+                      </w:rPr>
+                    </m:ctrlPr>
+                  </m:dPr>
+                  <m:e>
+                    <m:r>
+                      <w:rPr>
+                        <w:rFonts w:ascii="Cambria Math" w:hAnsi="Cambria Math"/>
+                        <w:lang w:val="fr-CA"/>
+                      </w:rPr>
+                      <m:t>1</m:t>
+                    </m:r>
+                  </m:e>
+                </m:d>
+              </m:oMath>
+            </m:oMathPara>
+          </w:p>
+        </w:tc>
+      </w:tr>
+      <w:tr>
+        <w:trPr>
+          <w:cnfStyle w:val="000000100000" w:firstRow="0" w:lastRow="0" w:firstColumn="0" w:lastColumn="0" w:oddVBand="0" w:evenVBand="0" w:oddHBand="1" w:evenHBand="0" w:firstRowFirstColumn="0" w:firstRowLastColumn="0" w:lastRowFirstColumn="0" w:lastRowLastColumn="0"/>
+        </w:trPr>
+        <w:tc>
+          <w:tcPr>
+            <w:tcW w:w="4788" w:type="dxa"/>
+          </w:tcPr>
+          <w:p>
+            <w:pPr>
+              <w:spacing w:line="276" w:lineRule="auto"/>
+              <w:rPr>
+                <w:lang w:val="fr-CA"/>
+              </w:rPr>
+            </w:pPr>
+            <w:proofErr w:type="spellStart"/>
+            <w:proofErr w:type="gramStart"/>
+            <w:r>
+              <w:rPr>
+                <w:lang w:val="fr-CA"/>
+              </w:rPr>
+              <w:t>CompressHelper.</w:t>
+            </w:r>
+            <w:r>
+              <w:rPr>
+                <w:lang w:val="fr-CA"/>
+              </w:rPr>
+              <w:t>CompressFile</w:t>
+            </w:r>
+            <w:proofErr w:type="spellEnd"/>
+            <w:r>
+              <w:rPr>
+                <w:lang w:val="fr-CA"/>
+              </w:rPr>
+              <w:t>(</w:t>
+            </w:r>
+            <w:proofErr w:type="gramEnd"/>
+            <w:r>
+              <w:rPr>
+                <w:lang w:val="fr-CA"/>
+              </w:rPr>
+              <w:t>)</w:t>
+            </w:r>
+          </w:p>
+        </w:tc>
+        <w:tc>
+          <w:tcPr>
+            <w:tcW w:w="4788" w:type="dxa"/>
+          </w:tcPr>
+          <w:p>
+            <w:pPr>
+              <w:spacing w:line="276" w:lineRule="auto"/>
+              <w:rPr>
+                <w:lang w:val="fr-CA"/>
+              </w:rPr>
+            </w:pPr>
+            <m:oMathPara>
+              <m:oMath>
+                <m:r>
+                  <w:rPr>
+                    <w:rFonts w:ascii="Cambria Math" w:hAnsi="Cambria Math"/>
+                    <w:lang w:val="fr-CA"/>
+                  </w:rPr>
+                  <m:t>O</m:t>
+                </m:r>
+                <m:d>
+                  <m:dPr>
+                    <m:ctrlPr>
+                      <w:rPr>
+                        <w:rFonts w:ascii="Cambria Math" w:hAnsi="Cambria Math"/>
+                        <w:i/>
+                        <w:lang w:val="fr-CA"/>
+                      </w:rPr>
+                    </m:ctrlPr>
+                  </m:dPr>
+                  <m:e>
+                    <m:r>
+                      <w:rPr>
+                        <w:rFonts w:ascii="Cambria Math" w:hAnsi="Cambria Math"/>
+                        <w:lang w:val="fr-CA"/>
+                      </w:rPr>
+                      <m:t>N</m:t>
+                    </m:r>
+                  </m:e>
+                </m:d>
+              </m:oMath>
+            </m:oMathPara>
+          </w:p>
+        </w:tc>
+      </w:tr>
+      <w:tr>
+        <w:tc>
+          <w:tcPr>
+            <w:tcW w:w="4788" w:type="dxa"/>
+          </w:tcPr>
+          <w:p>
+            <w:pPr>
+              <w:spacing w:line="276" w:lineRule="auto"/>
+              <w:rPr>
+                <w:lang w:val="fr-CA"/>
+              </w:rPr>
+            </w:pPr>
+            <w:proofErr w:type="spellStart"/>
+            <w:proofErr w:type="gramStart"/>
+            <w:r>
+              <w:rPr>
+                <w:lang w:val="fr-CA"/>
+              </w:rPr>
+              <w:t>CompressHelper.</w:t>
+            </w:r>
+            <w:r>
+              <w:rPr>
+                <w:lang w:val="fr-CA"/>
+              </w:rPr>
+              <w:t>DecompressFile</w:t>
+            </w:r>
+            <w:proofErr w:type="spellEnd"/>
+            <w:r>
+              <w:rPr>
+                <w:lang w:val="fr-CA"/>
+              </w:rPr>
+              <w:t>(</w:t>
+            </w:r>
+            <w:proofErr w:type="gramEnd"/>
+            <w:r>
+              <w:rPr>
+                <w:lang w:val="fr-CA"/>
+              </w:rPr>
+              <w:t>)</w:t>
+            </w:r>
+          </w:p>
+        </w:tc>
+        <w:tc>
+          <w:tcPr>
+            <w:tcW w:w="4788" w:type="dxa"/>
+          </w:tcPr>
+          <w:p>
+            <w:pPr>
+              <w:spacing w:line="276" w:lineRule="auto"/>
+              <w:rPr>
+                <w:lang w:val="fr-CA"/>
+              </w:rPr>
+            </w:pPr>
+            <m:oMathPara>
+              <m:oMath>
+                <m:r>
+                  <w:rPr>
+                    <w:rFonts w:ascii="Cambria Math" w:hAnsi="Cambria Math"/>
+                    <w:lang w:val="fr-CA"/>
+                  </w:rPr>
+                  <m:t>O</m:t>
+                </m:r>
+                <m:d>
+                  <m:dPr>
+                    <m:ctrlPr>
+                      <w:rPr>
+                        <w:rFonts w:ascii="Cambria Math" w:hAnsi="Cambria Math"/>
+                        <w:i/>
+                        <w:lang w:val="fr-CA"/>
+                      </w:rPr>
+                    </m:ctrlPr>
+                  </m:dPr>
+                  <m:e>
+                    <m:r>
+                      <w:rPr>
+                        <w:rFonts w:ascii="Cambria Math" w:hAnsi="Cambria Math"/>
+                        <w:lang w:val="fr-CA"/>
+                      </w:rPr>
+                      <m:t>N</m:t>
+                    </m:r>
+                  </m:e>
+                </m:d>
+              </m:oMath>
+            </m:oMathPara>
+          </w:p>
+        </w:tc>
+      </w:tr>
+      <w:tr>
+        <w:trPr>
+          <w:cnfStyle w:val="000000100000" w:firstRow="0" w:lastRow="0" w:firstColumn="0" w:lastColumn="0" w:oddVBand="0" w:evenVBand="0" w:oddHBand="1" w:evenHBand="0" w:firstRowFirstColumn="0" w:firstRowLastColumn="0" w:lastRowFirstColumn="0" w:lastRowLastColumn="0"/>
+        </w:trPr>
+        <w:tc>
+          <w:tcPr>
+            <w:tcW w:w="4788" w:type="dxa"/>
+          </w:tcPr>
+          <w:p>
+            <w:pPr>
+              <w:spacing w:line="276" w:lineRule="auto"/>
+              <w:rPr>
+                <w:lang w:val="fr-CA"/>
+              </w:rPr>
+            </w:pPr>
+            <w:proofErr w:type="spellStart"/>
+            <w:proofErr w:type="gramStart"/>
+            <w:r>
+              <w:rPr>
+                <w:lang w:val="fr-CA"/>
+              </w:rPr>
+              <w:t>CompressHelper.</w:t>
+            </w:r>
+            <w:r>
+              <w:rPr>
+                <w:lang w:val="fr-CA"/>
+              </w:rPr>
+              <w:t>getSortedFrequencyTable</w:t>
+            </w:r>
+            <w:proofErr w:type="spellEnd"/>
+            <w:r>
+              <w:rPr>
+                <w:lang w:val="fr-CA"/>
+              </w:rPr>
+              <w:t>(</w:t>
+            </w:r>
+            <w:proofErr w:type="gramEnd"/>
+            <w:r>
+              <w:rPr>
+                <w:lang w:val="fr-CA"/>
+              </w:rPr>
+              <w:t>)</w:t>
+            </w:r>
+          </w:p>
+        </w:tc>
+        <w:tc>
+          <w:tcPr>
+            <w:tcW w:w="4788" w:type="dxa"/>
+          </w:tcPr>
+          <w:p>
+            <w:pPr>
+              <w:spacing w:line="276" w:lineRule="auto"/>
+              <w:rPr>
+                <w:lang w:val="fr-CA"/>
+              </w:rPr>
+            </w:pPr>
+            <m:oMathPara>
+              <m:oMath>
+                <m:r>
+                  <w:rPr>
+                    <w:rFonts w:ascii="Cambria Math" w:hAnsi="Cambria Math"/>
+                    <w:lang w:val="fr-CA"/>
+                  </w:rPr>
+                  <m:t>O</m:t>
+                </m:r>
+                <m:d>
+                  <m:dPr>
+                    <m:ctrlPr>
+                      <w:rPr>
+                        <w:rFonts w:ascii="Cambria Math" w:hAnsi="Cambria Math"/>
+                        <w:i/>
+                        <w:lang w:val="fr-CA"/>
+                      </w:rPr>
+                    </m:ctrlPr>
+                  </m:dPr>
+                  <m:e>
+                    <m:r>
+                      <w:rPr>
+                        <w:rFonts w:ascii="Cambria Math" w:hAnsi="Cambria Math"/>
+                        <w:lang w:val="fr-CA"/>
+                      </w:rPr>
+                      <m:t>N</m:t>
+                    </m:r>
+                  </m:e>
+                </m:d>
+              </m:oMath>
+            </m:oMathPara>
+          </w:p>
+        </w:tc>
+      </w:tr>
+      <w:tr>
+        <w:tc>
+          <w:tcPr>
+            <w:tcW w:w="4788" w:type="dxa"/>
+          </w:tcPr>
+          <w:p>
+            <w:pPr>
+              <w:spacing w:line="276" w:lineRule="auto"/>
+              <w:rPr>
+                <w:lang w:val="fr-CA"/>
+              </w:rPr>
+            </w:pPr>
+            <w:proofErr w:type="spellStart"/>
+            <w:proofErr w:type="gramStart"/>
+            <w:r>
+              <w:rPr>
+                <w:lang w:val="fr-CA"/>
+              </w:rPr>
+              <w:t>CompressHelper.</w:t>
+            </w:r>
+            <w:r>
+              <w:rPr>
+                <w:lang w:val="fr-CA"/>
+              </w:rPr>
+              <w:t>encodeText</w:t>
+            </w:r>
+            <w:proofErr w:type="spellEnd"/>
+            <w:r>
+              <w:rPr>
+                <w:lang w:val="fr-CA"/>
+              </w:rPr>
+              <w:t>(</w:t>
+            </w:r>
+            <w:proofErr w:type="gramEnd"/>
+            <w:r>
+              <w:rPr>
+                <w:lang w:val="fr-CA"/>
+              </w:rPr>
+              <w:t>)</w:t>
+            </w:r>
+          </w:p>
+        </w:tc>
+        <w:tc>
+          <w:tcPr>
+            <w:tcW w:w="4788" w:type="dxa"/>
+          </w:tcPr>
+          <w:p>
+            <w:pPr>
+              <w:spacing w:line="276" w:lineRule="auto"/>
+              <w:rPr>
+                <w:lang w:val="fr-CA"/>
+              </w:rPr>
+            </w:pPr>
+            <m:oMathPara>
+              <m:oMath>
+                <m:r>
+                  <w:rPr>
+                    <w:rFonts w:ascii="Cambria Math" w:hAnsi="Cambria Math"/>
+                    <w:lang w:val="fr-CA"/>
+                  </w:rPr>
+                  <m:t>O</m:t>
+                </m:r>
+                <m:d>
+                  <m:dPr>
+                    <m:ctrlPr>
+                      <w:rPr>
+                        <w:rFonts w:ascii="Cambria Math" w:hAnsi="Cambria Math"/>
+                        <w:i/>
+                        <w:lang w:val="fr-CA"/>
+                      </w:rPr>
+                    </m:ctrlPr>
+                  </m:dPr>
+                  <m:e>
+                    <m:r>
+                      <w:rPr>
+                        <w:rFonts w:ascii="Cambria Math" w:hAnsi="Cambria Math"/>
+                        <w:lang w:val="fr-CA"/>
+                      </w:rPr>
+                      <m:t>N</m:t>
+                    </m:r>
+                  </m:e>
+                </m:d>
+              </m:oMath>
+            </m:oMathPara>
+          </w:p>
+        </w:tc>
+      </w:tr>
+      <w:tr>
+        <w:trPr>
+          <w:cnfStyle w:val="000000100000" w:firstRow="0" w:lastRow="0" w:firstColumn="0" w:lastColumn="0" w:oddVBand="0" w:evenVBand="0" w:oddHBand="1" w:evenHBand="0" w:firstRowFirstColumn="0" w:firstRowLastColumn="0" w:lastRowFirstColumn="0" w:lastRowLastColumn="0"/>
+        </w:trPr>
+        <w:tc>
+          <w:tcPr>
+            <w:tcW w:w="4788" w:type="dxa"/>
+          </w:tcPr>
+          <w:p>
+            <w:pPr>
+              <w:spacing w:line="276" w:lineRule="auto"/>
+              <w:rPr>
+                <w:lang w:val="fr-CA"/>
+              </w:rPr>
+            </w:pPr>
+            <w:proofErr w:type="spellStart"/>
+            <w:proofErr w:type="gramStart"/>
+            <w:r>
+              <w:rPr>
+                <w:lang w:val="fr-CA"/>
+              </w:rPr>
+              <w:t>CompressHelper.</w:t>
+            </w:r>
+            <w:r>
+              <w:rPr>
+                <w:lang w:val="fr-CA"/>
+              </w:rPr>
+              <w:t>decodeText</w:t>
+            </w:r>
+            <w:proofErr w:type="spellEnd"/>
+            <w:r>
+              <w:rPr>
+                <w:lang w:val="fr-CA"/>
+              </w:rPr>
+              <w:t>(</w:t>
+            </w:r>
+            <w:proofErr w:type="gramEnd"/>
+            <w:r>
+              <w:rPr>
+                <w:lang w:val="fr-CA"/>
+              </w:rPr>
+              <w:t>)</w:t>
+            </w:r>
+          </w:p>
+        </w:tc>
+        <w:tc>
+          <w:tcPr>
+            <w:tcW w:w="4788" w:type="dxa"/>
+          </w:tcPr>
+          <w:p>
+            <w:pPr>
+              <w:spacing w:line="276" w:lineRule="auto"/>
+              <w:rPr>
+                <w:lang w:val="fr-CA"/>
+              </w:rPr>
+            </w:pPr>
+            <m:oMathPara>
+              <m:oMath>
+                <m:r>
+                  <w:rPr>
+                    <w:rFonts w:ascii="Cambria Math" w:hAnsi="Cambria Math"/>
+                    <w:lang w:val="fr-CA"/>
+                  </w:rPr>
+                  <m:t>O</m:t>
+                </m:r>
+                <m:d>
+                  <m:dPr>
+                    <m:ctrlPr>
+                      <w:rPr>
+                        <w:rFonts w:ascii="Cambria Math" w:hAnsi="Cambria Math"/>
+                        <w:i/>
+                        <w:lang w:val="fr-CA"/>
+                      </w:rPr>
+                    </m:ctrlPr>
+                  </m:dPr>
+                  <m:e>
+                    <m:r>
+                      <w:rPr>
+                        <w:rFonts w:ascii="Cambria Math" w:hAnsi="Cambria Math"/>
+                        <w:lang w:val="fr-CA"/>
+                      </w:rPr>
+                      <m:t>N</m:t>
+                    </m:r>
+                  </m:e>
+                </m:d>
+              </m:oMath>
+            </m:oMathPara>
+          </w:p>
+        </w:tc>
+      </w:tr>
+      <w:tr>
+        <w:tc>
+          <w:tcPr>
+            <w:tcW w:w="4788" w:type="dxa"/>
+          </w:tcPr>
+          <w:p>
+            <w:pPr>
+              <w:spacing w:line="276" w:lineRule="auto"/>
+              <w:rPr>
+                <w:lang w:val="fr-CA"/>
+              </w:rPr>
+            </w:pPr>
+            <w:proofErr w:type="spellStart"/>
+            <w:proofErr w:type="gramStart"/>
+            <w:r>
+              <w:rPr>
+                <w:lang w:val="fr-CA"/>
+              </w:rPr>
+              <w:t>CompressHelper.</w:t>
+            </w:r>
+            <w:r>
+              <w:rPr>
+                <w:lang w:val="fr-CA"/>
+              </w:rPr>
+              <w:t>encodeHeader</w:t>
+            </w:r>
+            <w:proofErr w:type="spellEnd"/>
+            <w:r>
+              <w:rPr>
+                <w:lang w:val="fr-CA"/>
+              </w:rPr>
+              <w:t>(</w:t>
+            </w:r>
+            <w:proofErr w:type="gramEnd"/>
+            <w:r>
+              <w:rPr>
+                <w:lang w:val="fr-CA"/>
+              </w:rPr>
+              <w:t>)</w:t>
+            </w:r>
+          </w:p>
+        </w:tc>
+        <w:tc>
+          <w:tcPr>
+            <w:tcW w:w="4788" w:type="dxa"/>
+          </w:tcPr>
+          <w:p>
+            <w:pPr>
+              <w:spacing w:line="276" w:lineRule="auto"/>
+              <w:rPr>
+                <w:lang w:val="fr-CA"/>
+              </w:rPr>
+            </w:pPr>
+            <m:oMathPara>
+              <m:oMath>
+                <m:r>
+                  <w:rPr>
+                    <w:rFonts w:ascii="Cambria Math" w:hAnsi="Cambria Math"/>
+                    <w:lang w:val="fr-CA"/>
+                  </w:rPr>
+                  <m:t>O</m:t>
+                </m:r>
+                <m:d>
+                  <m:dPr>
+                    <m:ctrlPr>
+                      <w:rPr>
+                        <w:rFonts w:ascii="Cambria Math" w:hAnsi="Cambria Math"/>
+                        <w:i/>
+                        <w:lang w:val="fr-CA"/>
+                      </w:rPr>
+                    </m:ctrlPr>
+                  </m:dPr>
+                  <m:e>
+                    <m:r>
+                      <w:rPr>
+                        <w:rFonts w:ascii="Cambria Math" w:hAnsi="Cambria Math"/>
+                        <w:lang w:val="fr-CA"/>
+                      </w:rPr>
+                      <m:t>N</m:t>
+                    </m:r>
+                  </m:e>
+                </m:d>
+              </m:oMath>
+            </m:oMathPara>
+          </w:p>
+        </w:tc>
+      </w:tr>
+      <w:tr>
+        <w:trPr>
+          <w:cnfStyle w:val="000000100000" w:firstRow="0" w:lastRow="0" w:firstColumn="0" w:lastColumn="0" w:oddVBand="0" w:evenVBand="0" w:oddHBand="1" w:evenHBand="0" w:firstRowFirstColumn="0" w:firstRowLastColumn="0" w:lastRowFirstColumn="0" w:lastRowLastColumn="0"/>
+        </w:trPr>
+        <w:tc>
+          <w:tcPr>
+            <w:tcW w:w="4788" w:type="dxa"/>
+          </w:tcPr>
+          <w:p>
+            <w:pPr>
+              <w:spacing w:line="276" w:lineRule="auto"/>
+              <w:rPr>
+                <w:lang w:val="fr-CA"/>
+              </w:rPr>
+            </w:pPr>
+            <w:proofErr w:type="spellStart"/>
+            <w:proofErr w:type="gramStart"/>
+            <w:r>
+              <w:rPr>
+                <w:lang w:val="fr-CA"/>
+              </w:rPr>
+              <w:t>CompressHelper.</w:t>
+            </w:r>
+            <w:r>
+              <w:rPr>
+                <w:lang w:val="fr-CA"/>
+              </w:rPr>
+              <w:t>decodeHeader</w:t>
+            </w:r>
+            <w:proofErr w:type="spellEnd"/>
+            <w:r>
+              <w:rPr>
+                <w:lang w:val="fr-CA"/>
+              </w:rPr>
+              <w:t>(</w:t>
+            </w:r>
+            <w:proofErr w:type="gramEnd"/>
+            <w:r>
+              <w:rPr>
+                <w:lang w:val="fr-CA"/>
+              </w:rPr>
+              <w:t>)</w:t>
+            </w:r>
+          </w:p>
+        </w:tc>
+        <w:tc>
+          <w:tcPr>
+            <w:tcW w:w="4788" w:type="dxa"/>
+          </w:tcPr>
+          <w:p>
+            <w:pPr>
+              <w:spacing w:line="276" w:lineRule="auto"/>
+              <w:rPr>
+                <w:lang w:val="fr-CA"/>
+              </w:rPr>
+            </w:pPr>
+            <m:oMathPara>
+              <m:oMath>
+                <m:r>
+                  <w:rPr>
+                    <w:rFonts w:ascii="Cambria Math" w:hAnsi="Cambria Math"/>
+                    <w:lang w:val="fr-CA"/>
+                  </w:rPr>
+                  <m:t>O</m:t>
+                </m:r>
+                <m:d>
+                  <m:dPr>
+                    <m:ctrlPr>
+                      <w:rPr>
+                        <w:rFonts w:ascii="Cambria Math" w:hAnsi="Cambria Math"/>
+                        <w:i/>
+                        <w:lang w:val="fr-CA"/>
+                      </w:rPr>
+                    </m:ctrlPr>
+                  </m:dPr>
+                  <m:e>
+                    <m:r>
+                      <w:rPr>
+                        <w:rFonts w:ascii="Cambria Math" w:hAnsi="Cambria Math"/>
+                        <w:lang w:val="fr-CA"/>
+                      </w:rPr>
+                      <m:t>N</m:t>
+                    </m:r>
+                  </m:e>
+                </m:d>
+              </m:oMath>
+            </m:oMathPara>
+          </w:p>
+        </w:tc>
+      </w:tr>
+    </w:tbl>
     <w:p>
       <w:pPr>
+        <w:pStyle w:val="Caption"/>
         <w:rPr>
           <w:lang w:val="fr-CA"/>
         </w:rPr>
@@ -1049,16 +3345,45 @@
         <w:rPr>
           <w:lang w:val="fr-CA"/>
         </w:rPr>
-        <w:t xml:space="preserve">Bla </w:t>
-      </w:r>
-      <w:proofErr w:type="spellStart"/>
-      <w:r>
-        <w:rPr>
-          <w:lang w:val="fr-CA"/>
-        </w:rPr>
-        <w:t>bla</w:t>
-      </w:r>
-      <w:proofErr w:type="spellEnd"/>
+        <w:t xml:space="preserve">Tableau </w:t>
+      </w:r>
+      <w:r>
+        <w:rPr>
+          <w:lang w:val="fr-CA"/>
+        </w:rPr>
+        <w:fldChar w:fldCharType="begin"/>
+      </w:r>
+      <w:r>
+        <w:rPr>
+          <w:lang w:val="fr-CA"/>
+        </w:rPr>
+        <w:instrText xml:space="preserve"> SEQ Tableau \* ARABIC </w:instrText>
+      </w:r>
+      <w:r>
+        <w:rPr>
+          <w:lang w:val="fr-CA"/>
+        </w:rPr>
+        <w:fldChar w:fldCharType="separate"/>
+      </w:r>
+      <w:r>
+        <w:rPr>
+          <w:noProof/>
+          <w:lang w:val="fr-CA"/>
+        </w:rPr>
+        <w:t>1</w:t>
+      </w:r>
+      <w:r>
+        <w:rPr>
+          <w:lang w:val="fr-CA"/>
+        </w:rPr>
+        <w:fldChar w:fldCharType="end"/>
+      </w:r>
+      <w:r>
+        <w:rPr>
+          <w:lang w:val="fr-CA"/>
+        </w:rPr>
+        <w:t xml:space="preserve"> - Complexité des méthodes</w:t>
+      </w:r>
       <w:r>
         <w:rPr>
           <w:lang w:val="fr-CA"/>
@@ -1069,11 +3394,12 @@
     <w:p>
       <w:pPr>
         <w:pStyle w:val="Heading1"/>
+        <w:spacing w:line="276" w:lineRule="auto"/>
         <w:rPr>
           <w:lang w:val="fr-CA"/>
         </w:rPr>
       </w:pPr>
-      <w:bookmarkStart w:id="2" w:name="_Toc355935817"/>
+      <w:bookmarkStart w:id="4" w:name="_Toc356590738"/>
       <w:r>
         <w:rPr>
           <w:lang w:val="fr-CA"/>
@@ -1081,10 +3407,12 @@
         <w:lastRenderedPageBreak/>
         <w:t>Description des problèmes rencontrés</w:t>
       </w:r>
-      <w:bookmarkEnd w:id="2"/>
+      <w:bookmarkEnd w:id="4"/>
     </w:p>
     <w:p>
       <w:pPr>
+        <w:spacing w:line="276" w:lineRule="auto"/>
+        <w:ind w:firstLine="720"/>
         <w:jc w:val="both"/>
         <w:rPr>
           <w:lang w:val="fr-CA"/>
@@ -1110,14 +3438,12 @@
         </w:rPr>
         <w:t xml:space="preserve"> ne s’écrit pas en binaire, il écrit le binaire comme </w:t>
       </w:r>
-      <w:proofErr w:type="gramStart"/>
-      <w:r>
-        <w:rPr>
-          <w:lang w:val="fr-CA"/>
-        </w:rPr>
-        <w:t>une</w:t>
-      </w:r>
-      <w:proofErr w:type="gramEnd"/>
+      <w:r>
+        <w:rPr>
+          <w:lang w:val="fr-CA"/>
+        </w:rPr>
+        <w:t>un</w:t>
+      </w:r>
       <w:r>
         <w:rPr>
           <w:lang w:val="fr-CA"/>
@@ -1130,14 +3456,12 @@
         </w:rPr>
         <w:t xml:space="preserve"> Alors, au lieu de compresser le fichier, le fichier augmente de taille car tout est écrit comme </w:t>
       </w:r>
-      <w:proofErr w:type="gramStart"/>
-      <w:r>
-        <w:rPr>
-          <w:lang w:val="fr-CA"/>
-        </w:rPr>
-        <w:t>une</w:t>
-      </w:r>
-      <w:proofErr w:type="gramEnd"/>
+      <w:r>
+        <w:rPr>
+          <w:lang w:val="fr-CA"/>
+        </w:rPr>
+        <w:t>un</w:t>
+      </w:r>
       <w:r>
         <w:rPr>
           <w:lang w:val="fr-CA"/>
@@ -1148,19 +3472,219 @@
         <w:rPr>
           <w:lang w:val="fr-CA"/>
         </w:rPr>
+        <w:t xml:space="preserve"> Le problème a été réglé lors de la réécriture </w:t>
+      </w:r>
+      <w:r>
+        <w:rPr>
+          <w:lang w:val="fr-CA"/>
+        </w:rPr>
+        <w:t>complète</w:t>
+      </w:r>
+      <w:r>
+        <w:rPr>
+          <w:lang w:val="fr-CA"/>
+        </w:rPr>
+        <w:t xml:space="preserve"> de notre algorithme de compression.</w:t>
+      </w:r>
+    </w:p>
+    <w:p>
+      <w:pPr>
+        <w:spacing w:line="276" w:lineRule="auto"/>
+        <w:ind w:firstLine="720"/>
+        <w:jc w:val="both"/>
+        <w:rPr>
+          <w:lang w:val="fr-CA"/>
+        </w:rPr>
+      </w:pPr>
+      <w:r>
+        <w:rPr>
+          <w:lang w:val="fr-CA"/>
+        </w:rPr>
+        <w:t>Un deuxième problème rencontré a été la limitation du nombre de fréquence d’un caractère. Le nombre maximal initial était de 256 pour un même caractère. Le problème a été réglé en changeant la façon dont l’information était stockée dans le header.</w:t>
+      </w:r>
+    </w:p>
+    <w:p>
+      <w:pPr>
+        <w:spacing w:line="276" w:lineRule="auto"/>
+        <w:ind w:firstLine="720"/>
+        <w:jc w:val="both"/>
+        <w:rPr>
+          <w:lang w:val="fr-CA"/>
+        </w:rPr>
+      </w:pPr>
+      <w:r>
+        <w:rPr>
+          <w:lang w:val="fr-CA"/>
+        </w:rPr>
+        <w:t>Un troisième problème rencontré a été l’information à stocker dans le header du fichier pour minimiser l’espace que celui-ci occupe tout en maximisant l’information. Nous avons dont opter pour les fréquences de chacun des caractères.</w:t>
+      </w:r>
+    </w:p>
+    <w:p>
+      <w:pPr>
+        <w:spacing w:line="276" w:lineRule="auto"/>
+        <w:ind w:firstLine="720"/>
+        <w:jc w:val="both"/>
+        <w:rPr>
+          <w:lang w:val="fr-CA"/>
+        </w:rPr>
+      </w:pPr>
+      <w:r>
+        <w:rPr>
+          <w:lang w:val="fr-CA"/>
+        </w:rPr>
+        <w:t>Un quatrième problème rencontré a été quelle structure de données utilisé pour construire l’arbre.</w:t>
+      </w:r>
+      <w:r>
+        <w:rPr>
+          <w:lang w:val="fr-CA"/>
+        </w:rPr>
+        <w:t xml:space="preserve"> Une première version a été faite avec seulement des </w:t>
+      </w:r>
+      <w:proofErr w:type="spellStart"/>
+      <w:r>
+        <w:rPr>
+          <w:i/>
+          <w:lang w:val="fr-CA"/>
+        </w:rPr>
+        <w:t>Node</w:t>
+      </w:r>
+      <w:proofErr w:type="spellEnd"/>
+      <w:r>
+        <w:rPr>
+          <w:lang w:val="fr-CA"/>
+        </w:rPr>
+        <w:t xml:space="preserve"> qui contenaient toute l’information. Cette version avait des problèmes lorsqu’il venait le temps de parcourir l’arbre en entier.</w:t>
+      </w:r>
+      <w:r>
+        <w:rPr>
+          <w:lang w:val="fr-CA"/>
+        </w:rPr>
+        <w:t xml:space="preserve"> Nous avons donc décidé d’en venir à une deuxième version, celle qui est contenu dans la </w:t>
+      </w:r>
+      <w:r>
+        <w:rPr>
+          <w:lang w:val="fr-CA"/>
+        </w:rPr>
+        <w:fldChar w:fldCharType="begin"/>
+      </w:r>
+      <w:r>
+        <w:rPr>
+          <w:lang w:val="fr-CA"/>
+        </w:rPr>
+        <w:instrText xml:space="preserve"> REF _Ref356591135 \h </w:instrText>
+      </w:r>
+      <w:r>
+        <w:rPr>
+          <w:lang w:val="fr-CA"/>
+        </w:rPr>
+      </w:r>
+      <w:r>
+        <w:rPr>
+          <w:lang w:val="fr-CA"/>
+        </w:rPr>
+        <w:fldChar w:fldCharType="separate"/>
+      </w:r>
+      <w:r>
+        <w:rPr>
+          <w:lang w:val="fr-CA"/>
+        </w:rPr>
+        <w:t xml:space="preserve">Figure </w:t>
+      </w:r>
+      <w:r>
+        <w:rPr>
+          <w:noProof/>
+          <w:lang w:val="fr-CA"/>
+        </w:rPr>
+        <w:t>1</w:t>
+      </w:r>
+      <w:r>
+        <w:rPr>
+          <w:lang w:val="fr-CA"/>
+        </w:rPr>
+        <w:t xml:space="preserve"> - Diagramme de classe</w:t>
+      </w:r>
+      <w:r>
+        <w:rPr>
+          <w:lang w:val="fr-CA"/>
+        </w:rPr>
+        <w:fldChar w:fldCharType="end"/>
+      </w:r>
+      <w:r>
+        <w:rPr>
+          <w:lang w:val="fr-CA"/>
+        </w:rPr>
+        <w:t xml:space="preserve">, qui contient une superclasse </w:t>
+      </w:r>
+      <w:proofErr w:type="spellStart"/>
+      <w:r>
+        <w:rPr>
+          <w:i/>
+          <w:lang w:val="fr-CA"/>
+        </w:rPr>
+        <w:t>Tree</w:t>
+      </w:r>
+      <w:proofErr w:type="spellEnd"/>
+      <w:r>
+        <w:rPr>
+          <w:lang w:val="fr-CA"/>
+        </w:rPr>
+        <w:t xml:space="preserve"> et des enfants </w:t>
+      </w:r>
+      <w:proofErr w:type="spellStart"/>
+      <w:r>
+        <w:rPr>
+          <w:i/>
+          <w:lang w:val="fr-CA"/>
+        </w:rPr>
+        <w:t>Node</w:t>
+      </w:r>
+      <w:proofErr w:type="spellEnd"/>
+      <w:r>
+        <w:rPr>
+          <w:lang w:val="fr-CA"/>
+        </w:rPr>
+        <w:t xml:space="preserve"> et </w:t>
+      </w:r>
+      <w:proofErr w:type="spellStart"/>
+      <w:r>
+        <w:rPr>
+          <w:i/>
+          <w:lang w:val="fr-CA"/>
+        </w:rPr>
+        <w:t>Leaf</w:t>
+      </w:r>
+      <w:proofErr w:type="spellEnd"/>
+      <w:r>
+        <w:rPr>
+          <w:lang w:val="fr-CA"/>
+        </w:rPr>
+        <w:t>.</w:t>
+      </w:r>
+      <w:bookmarkStart w:id="5" w:name="_GoBack"/>
+      <w:bookmarkEnd w:id="5"/>
+    </w:p>
+    <w:p>
+      <w:pPr>
+        <w:rPr>
+          <w:lang w:val="fr-CA"/>
+        </w:rPr>
+      </w:pPr>
+      <w:r>
+        <w:rPr>
+          <w:lang w:val="fr-CA"/>
+        </w:rPr>
         <w:br w:type="page"/>
       </w:r>
-      <w:bookmarkStart w:id="3" w:name="_GoBack"/>
-      <w:bookmarkEnd w:id="3"/>
     </w:p>
     <w:p>
       <w:pPr>
         <w:pStyle w:val="Heading1"/>
+        <w:spacing w:line="276" w:lineRule="auto"/>
         <w:rPr>
           <w:lang w:val="fr-CA"/>
         </w:rPr>
       </w:pPr>
-      <w:bookmarkStart w:id="4" w:name="_Toc355935818"/>
+      <w:bookmarkStart w:id="6" w:name="_Toc356590739"/>
       <w:r>
         <w:rPr>
           <w:lang w:val="fr-CA"/>
@@ -1168,10 +3692,11 @@
         <w:lastRenderedPageBreak/>
         <w:t>Description des améliorations que vous avez implémentées</w:t>
       </w:r>
-      <w:bookmarkEnd w:id="4"/>
+      <w:bookmarkEnd w:id="6"/>
     </w:p>
     <w:p>
       <w:pPr>
+        <w:spacing w:line="276" w:lineRule="auto"/>
         <w:rPr>
           <w:lang w:val="fr-CA"/>
         </w:rPr>
@@ -1180,16 +3705,8 @@
         <w:rPr>
           <w:lang w:val="fr-CA"/>
         </w:rPr>
-        <w:t xml:space="preserve">Bla </w:t>
-      </w:r>
-      <w:proofErr w:type="spellStart"/>
-      <w:r>
-        <w:rPr>
-          <w:lang w:val="fr-CA"/>
-        </w:rPr>
-        <w:t>bla</w:t>
-      </w:r>
-      <w:proofErr w:type="spellEnd"/>
+        <w:t>Des améliorations… lesquels LOL</w:t>
+      </w:r>
     </w:p>
     <w:sectPr>
       <w:pgSz w:w="12240" w:h="15840"/>
@@ -1199,6 +3716,80 @@
     </w:sectPr>
   </w:body>
 </w:document>
+</file>
+
+<file path=word/endnotes.xml><?xml version="1.0" encoding="utf-8"?>
+<w:endnotes xmlns:wpc="http://schemas.microsoft.com/office/word/2010/wordprocessingCanvas" xmlns:mc="http://schemas.openxmlformats.org/markup-compatibility/2006" xmlns:o="urn:schemas-microsoft-com:office:office" xmlns:r="http://schemas.openxmlformats.org/officeDocument/2006/relationships" xmlns:m="http://schemas.openxmlformats.org/officeDocument/2006/math" xmlns:v="urn:schemas-microsoft-com:vml" xmlns:wp14="http://schemas.microsoft.com/office/word/2010/wordprocessingDrawing" xmlns:wp="http://schemas.openxmlformats.org/drawingml/2006/wordprocessingDrawing" xmlns:w10="urn:schemas-microsoft-com:office:word" xmlns:w="http://schemas.openxmlformats.org/wordprocessingml/2006/main" xmlns:w14="http://schemas.microsoft.com/office/word/2010/wordml" xmlns:w15="http://schemas.microsoft.com/office/word/2012/wordml" xmlns:wpg="http://schemas.microsoft.com/office/word/2010/wordprocessingGroup" xmlns:wpi="http://schemas.microsoft.com/office/word/2010/wordprocessingInk" xmlns:wne="http://schemas.microsoft.com/office/word/2006/wordml" xmlns:wps="http://schemas.microsoft.com/office/word/2010/wordprocessingShape" mc:Ignorable="w14 w15 wp14">
+  <w:endnote w:type="separator" w:id="-1">
+    <w:p>
+      <w:pPr>
+        <w:spacing w:after="0" w:line="240" w:lineRule="auto"/>
+      </w:pPr>
+      <w:r>
+        <w:separator/>
+      </w:r>
+    </w:p>
+  </w:endnote>
+  <w:endnote w:type="continuationSeparator" w:id="0">
+    <w:p>
+      <w:pPr>
+        <w:spacing w:after="0" w:line="240" w:lineRule="auto"/>
+      </w:pPr>
+      <w:r>
+        <w:continuationSeparator/>
+      </w:r>
+    </w:p>
+  </w:endnote>
+</w:endnotes>
+</file>
+
+<file path=word/footnotes.xml><?xml version="1.0" encoding="utf-8"?>
+<w:footnotes xmlns:wpc="http://schemas.microsoft.com/office/word/2010/wordprocessingCanvas" xmlns:mc="http://schemas.openxmlformats.org/markup-compatibility/2006" xmlns:o="urn:schemas-microsoft-com:office:office" xmlns:r="http://schemas.openxmlformats.org/officeDocument/2006/relationships" xmlns:m="http://schemas.openxmlformats.org/officeDocument/2006/math" xmlns:v="urn:schemas-microsoft-com:vml" xmlns:wp14="http://schemas.microsoft.com/office/word/2010/wordprocessingDrawing" xmlns:wp="http://schemas.openxmlformats.org/drawingml/2006/wordprocessingDrawing" xmlns:w10="urn:schemas-microsoft-com:office:word" xmlns:w="http://schemas.openxmlformats.org/wordprocessingml/2006/main" xmlns:w14="http://schemas.microsoft.com/office/word/2010/wordml" xmlns:w15="http://schemas.microsoft.com/office/word/2012/wordml" xmlns:wpg="http://schemas.microsoft.com/office/word/2010/wordprocessingGroup" xmlns:wpi="http://schemas.microsoft.com/office/word/2010/wordprocessingInk" xmlns:wne="http://schemas.microsoft.com/office/word/2006/wordml" xmlns:wps="http://schemas.microsoft.com/office/word/2010/wordprocessingShape" mc:Ignorable="w14 w15 wp14">
+  <w:footnote w:type="separator" w:id="-1">
+    <w:p>
+      <w:pPr>
+        <w:spacing w:after="0" w:line="240" w:lineRule="auto"/>
+      </w:pPr>
+      <w:r>
+        <w:separator/>
+      </w:r>
+    </w:p>
+  </w:footnote>
+  <w:footnote w:type="continuationSeparator" w:id="0">
+    <w:p>
+      <w:pPr>
+        <w:spacing w:after="0" w:line="240" w:lineRule="auto"/>
+      </w:pPr>
+      <w:r>
+        <w:continuationSeparator/>
+      </w:r>
+    </w:p>
+  </w:footnote>
+  <w:footnote w:id="1">
+    <w:p>
+      <w:pPr>
+        <w:pStyle w:val="FootnoteText"/>
+      </w:pPr>
+      <w:r>
+        <w:rPr>
+          <w:rStyle w:val="FootnoteReference"/>
+        </w:rPr>
+        <w:footnoteRef/>
+      </w:r>
+      <w:r>
+        <w:t xml:space="preserve"> </w:t>
+      </w:r>
+      <w:hyperlink r:id="rId1" w:history="1">
+        <w:r>
+          <w:rPr>
+            <w:rStyle w:val="Hyperlink"/>
+          </w:rPr>
+          <w:t>http://www.asciitable.com/</w:t>
+        </w:r>
+      </w:hyperlink>
+    </w:p>
+  </w:footnote>
+</w:footnotes>
 </file>
 
 <file path=word/styles.xml><?xml version="1.0" encoding="utf-8"?>
@@ -1723,7 +4314,713 @@
       <w:szCs w:val="18"/>
     </w:rPr>
   </w:style>
+  <w:style w:type="paragraph" w:styleId="FootnoteText">
+    <w:name w:val="footnote text"/>
+    <w:basedOn w:val="Normal"/>
+    <w:link w:val="FootnoteTextChar"/>
+    <w:uiPriority w:val="99"/>
+    <w:semiHidden/>
+    <w:unhideWhenUsed/>
+    <w:rsid w:val="00C1091B"/>
+    <w:pPr>
+      <w:spacing w:after="0" w:line="240" w:lineRule="auto"/>
+    </w:pPr>
+    <w:rPr>
+      <w:sz w:val="20"/>
+      <w:szCs w:val="20"/>
+    </w:rPr>
+  </w:style>
+  <w:style w:type="character" w:customStyle="1" w:styleId="FootnoteTextChar">
+    <w:name w:val="Footnote Text Char"/>
+    <w:basedOn w:val="DefaultParagraphFont"/>
+    <w:link w:val="FootnoteText"/>
+    <w:uiPriority w:val="99"/>
+    <w:semiHidden/>
+    <w:rsid w:val="00C1091B"/>
+    <w:rPr>
+      <w:sz w:val="20"/>
+      <w:szCs w:val="20"/>
+    </w:rPr>
+  </w:style>
+  <w:style w:type="character" w:styleId="FootnoteReference">
+    <w:name w:val="footnote reference"/>
+    <w:basedOn w:val="DefaultParagraphFont"/>
+    <w:uiPriority w:val="99"/>
+    <w:semiHidden/>
+    <w:unhideWhenUsed/>
+    <w:rsid w:val="00C1091B"/>
+    <w:rPr>
+      <w:vertAlign w:val="superscript"/>
+    </w:rPr>
+  </w:style>
+  <w:style w:type="table" w:styleId="TableGrid">
+    <w:name w:val="Table Grid"/>
+    <w:basedOn w:val="TableNormal"/>
+    <w:uiPriority w:val="39"/>
+    <w:rsid w:val="00D1212E"/>
+    <w:pPr>
+      <w:spacing w:after="0" w:line="240" w:lineRule="auto"/>
+    </w:pPr>
+    <w:tblPr>
+      <w:tblInd w:w="0" w:type="dxa"/>
+      <w:tblBorders>
+        <w:top w:val="single" w:sz="4" w:space="0" w:color="auto"/>
+        <w:left w:val="single" w:sz="4" w:space="0" w:color="auto"/>
+        <w:bottom w:val="single" w:sz="4" w:space="0" w:color="auto"/>
+        <w:right w:val="single" w:sz="4" w:space="0" w:color="auto"/>
+        <w:insideH w:val="single" w:sz="4" w:space="0" w:color="auto"/>
+        <w:insideV w:val="single" w:sz="4" w:space="0" w:color="auto"/>
+      </w:tblBorders>
+      <w:tblCellMar>
+        <w:top w:w="0" w:type="dxa"/>
+        <w:left w:w="108" w:type="dxa"/>
+        <w:bottom w:w="0" w:type="dxa"/>
+        <w:right w:w="108" w:type="dxa"/>
+      </w:tblCellMar>
+    </w:tblPr>
+  </w:style>
+  <w:style w:type="table" w:styleId="PlainTable1">
+    <w:name w:val="Plain Table 1"/>
+    <w:basedOn w:val="TableNormal"/>
+    <w:uiPriority w:val="41"/>
+    <w:rsid w:val="00D1212E"/>
+    <w:pPr>
+      <w:spacing w:after="0" w:line="240" w:lineRule="auto"/>
+    </w:pPr>
+    <w:tblPr>
+      <w:tblStyleRowBandSize w:val="1"/>
+      <w:tblStyleColBandSize w:val="1"/>
+      <w:tblInd w:w="0" w:type="dxa"/>
+      <w:tblBorders>
+        <w:top w:val="single" w:sz="4" w:space="0" w:color="BFBFBF" w:themeColor="background1" w:themeShade="BF"/>
+        <w:left w:val="single" w:sz="4" w:space="0" w:color="BFBFBF" w:themeColor="background1" w:themeShade="BF"/>
+        <w:bottom w:val="single" w:sz="4" w:space="0" w:color="BFBFBF" w:themeColor="background1" w:themeShade="BF"/>
+        <w:right w:val="single" w:sz="4" w:space="0" w:color="BFBFBF" w:themeColor="background1" w:themeShade="BF"/>
+        <w:insideH w:val="single" w:sz="4" w:space="0" w:color="BFBFBF" w:themeColor="background1" w:themeShade="BF"/>
+        <w:insideV w:val="single" w:sz="4" w:space="0" w:color="BFBFBF" w:themeColor="background1" w:themeShade="BF"/>
+      </w:tblBorders>
+      <w:tblCellMar>
+        <w:top w:w="29" w:type="dxa"/>
+        <w:left w:w="108" w:type="dxa"/>
+        <w:bottom w:w="29" w:type="dxa"/>
+        <w:right w:w="108" w:type="dxa"/>
+      </w:tblCellMar>
+    </w:tblPr>
+    <w:tblStylePr w:type="firstRow">
+      <w:rPr>
+        <w:b/>
+        <w:bCs/>
+      </w:rPr>
+    </w:tblStylePr>
+    <w:tblStylePr w:type="lastRow">
+      <w:rPr>
+        <w:b/>
+        <w:bCs/>
+      </w:rPr>
+      <w:tblPr/>
+      <w:tcPr>
+        <w:tcBorders>
+          <w:top w:val="double" w:sz="4" w:space="0" w:color="BFBFBF" w:themeColor="background1" w:themeShade="BF"/>
+        </w:tcBorders>
+      </w:tcPr>
+    </w:tblStylePr>
+    <w:tblStylePr w:type="firstCol">
+      <w:rPr>
+        <w:b/>
+        <w:bCs/>
+      </w:rPr>
+    </w:tblStylePr>
+    <w:tblStylePr w:type="lastCol">
+      <w:rPr>
+        <w:b/>
+        <w:bCs/>
+      </w:rPr>
+    </w:tblStylePr>
+    <w:tblStylePr w:type="band1Vert">
+      <w:tblPr/>
+      <w:tcPr>
+        <w:shd w:val="clear" w:color="auto" w:fill="F2F2F2" w:themeFill="background1" w:themeFillShade="F2"/>
+      </w:tcPr>
+    </w:tblStylePr>
+    <w:tblStylePr w:type="band1Horz">
+      <w:tblPr/>
+      <w:tcPr>
+        <w:shd w:val="clear" w:color="auto" w:fill="F2F2F2" w:themeFill="background1" w:themeFillShade="F2"/>
+      </w:tcPr>
+    </w:tblStylePr>
+  </w:style>
+  <w:style w:type="table" w:styleId="TableGridLight">
+    <w:name w:val="Grid Table Light"/>
+    <w:basedOn w:val="TableNormal"/>
+    <w:uiPriority w:val="40"/>
+    <w:rsid w:val="00D1212E"/>
+    <w:pPr>
+      <w:spacing w:after="0" w:line="240" w:lineRule="auto"/>
+    </w:pPr>
+    <w:tblPr>
+      <w:tblInd w:w="0" w:type="dxa"/>
+      <w:tblBorders>
+        <w:top w:val="single" w:sz="4" w:space="0" w:color="BFBFBF" w:themeColor="background1" w:themeShade="BF"/>
+        <w:left w:val="single" w:sz="4" w:space="0" w:color="BFBFBF" w:themeColor="background1" w:themeShade="BF"/>
+        <w:bottom w:val="single" w:sz="4" w:space="0" w:color="BFBFBF" w:themeColor="background1" w:themeShade="BF"/>
+        <w:right w:val="single" w:sz="4" w:space="0" w:color="BFBFBF" w:themeColor="background1" w:themeShade="BF"/>
+        <w:insideH w:val="single" w:sz="4" w:space="0" w:color="BFBFBF" w:themeColor="background1" w:themeShade="BF"/>
+        <w:insideV w:val="single" w:sz="4" w:space="0" w:color="BFBFBF" w:themeColor="background1" w:themeShade="BF"/>
+      </w:tblBorders>
+      <w:tblCellMar>
+        <w:top w:w="0" w:type="dxa"/>
+        <w:left w:w="108" w:type="dxa"/>
+        <w:bottom w:w="0" w:type="dxa"/>
+        <w:right w:w="108" w:type="dxa"/>
+      </w:tblCellMar>
+    </w:tblPr>
+  </w:style>
+  <w:style w:type="character" w:styleId="PlaceholderText">
+    <w:name w:val="Placeholder Text"/>
+    <w:basedOn w:val="DefaultParagraphFont"/>
+    <w:uiPriority w:val="99"/>
+    <w:semiHidden/>
+    <w:rsid w:val="00681F14"/>
+    <w:rPr>
+      <w:color w:val="808080"/>
+    </w:rPr>
+  </w:style>
 </w:styles>
+</file>
+
+<file path=word/glossary/document.xml><?xml version="1.0" encoding="utf-8"?>
+<w:glossaryDocument xmlns:wpc="http://schemas.microsoft.com/office/word/2010/wordprocessingCanvas" xmlns:mc="http://schemas.openxmlformats.org/markup-compatibility/2006" xmlns:o="urn:schemas-microsoft-com:office:office" xmlns:r="http://schemas.openxmlformats.org/officeDocument/2006/relationships" xmlns:m="http://schemas.openxmlformats.org/officeDocument/2006/math" xmlns:v="urn:schemas-microsoft-com:vml" xmlns:wp14="http://schemas.microsoft.com/office/word/2010/wordprocessingDrawing" xmlns:wp="http://schemas.openxmlformats.org/drawingml/2006/wordprocessingDrawing" xmlns:w10="urn:schemas-microsoft-com:office:word" xmlns:w="http://schemas.openxmlformats.org/wordprocessingml/2006/main" xmlns:w14="http://schemas.microsoft.com/office/word/2010/wordml" xmlns:w15="http://schemas.microsoft.com/office/word/2012/wordml" xmlns:wpg="http://schemas.microsoft.com/office/word/2010/wordprocessingGroup" xmlns:wpi="http://schemas.microsoft.com/office/word/2010/wordprocessingInk" xmlns:wne="http://schemas.microsoft.com/office/word/2006/wordml" xmlns:wps="http://schemas.microsoft.com/office/word/2010/wordprocessingShape" mc:Ignorable="w14 w15 wp14"/>
+</file>
+
+<file path=word/glossary/fontTable.xml><?xml version="1.0" encoding="utf-8"?>
+<w:fonts xmlns:mc="http://schemas.openxmlformats.org/markup-compatibility/2006" xmlns:r="http://schemas.openxmlformats.org/officeDocument/2006/relationships" xmlns:w="http://schemas.openxmlformats.org/wordprocessingml/2006/main" xmlns:w14="http://schemas.microsoft.com/office/word/2010/wordml" xmlns:w15="http://schemas.microsoft.com/office/word/2012/wordml" mc:Ignorable="w14 w15">
+  <w:font w:name="Calibri">
+    <w:panose1 w:val="020F0502020204030204"/>
+    <w:charset w:val="00"/>
+    <w:family w:val="swiss"/>
+    <w:pitch w:val="variable"/>
+    <w:sig w:usb0="E00002FF" w:usb1="4000ACFF" w:usb2="00000001" w:usb3="00000000" w:csb0="0000019F" w:csb1="00000000"/>
+  </w:font>
+  <w:font w:name="MS Mincho">
+    <w:altName w:val="ＭＳ 明朝"/>
+    <w:panose1 w:val="02020609040205080304"/>
+    <w:charset w:val="80"/>
+    <w:family w:val="modern"/>
+    <w:pitch w:val="fixed"/>
+    <w:sig w:usb0="E00002FF" w:usb1="6AC7FDFB" w:usb2="00000012" w:usb3="00000000" w:csb0="0002009F" w:csb1="00000000"/>
+  </w:font>
+  <w:font w:name="Times New Roman">
+    <w:panose1 w:val="02020603050405020304"/>
+    <w:charset w:val="00"/>
+    <w:family w:val="roman"/>
+    <w:pitch w:val="variable"/>
+    <w:sig w:usb0="E0002AFF" w:usb1="C0007841" w:usb2="00000009" w:usb3="00000000" w:csb0="000001FF" w:csb1="00000000"/>
+  </w:font>
+  <w:font w:name="Calibri Light">
+    <w:panose1 w:val="020F0302020204030204"/>
+    <w:charset w:val="00"/>
+    <w:family w:val="swiss"/>
+    <w:pitch w:val="variable"/>
+    <w:sig w:usb0="A00002EF" w:usb1="4000207B" w:usb2="00000000" w:usb3="00000000" w:csb0="0000019F" w:csb1="00000000"/>
+  </w:font>
+  <w:font w:name="MS Gothic">
+    <w:altName w:val="ＭＳ ゴシック"/>
+    <w:panose1 w:val="020B0609070205080204"/>
+    <w:charset w:val="80"/>
+    <w:family w:val="modern"/>
+    <w:pitch w:val="fixed"/>
+    <w:sig w:usb0="E00002FF" w:usb1="6AC7FDFB" w:usb2="00000012" w:usb3="00000000" w:csb0="0002009F" w:csb1="00000000"/>
+  </w:font>
+  <w:font w:name="Cambria Math">
+    <w:panose1 w:val="02040503050406030204"/>
+    <w:charset w:val="00"/>
+    <w:family w:val="roman"/>
+    <w:pitch w:val="variable"/>
+    <w:sig w:usb0="E00002FF" w:usb1="420024FF" w:usb2="00000000" w:usb3="00000000" w:csb0="0000019F" w:csb1="00000000"/>
+  </w:font>
+</w:fonts>
+</file>
+
+<file path=word/glossary/settings.xml><?xml version="1.0" encoding="utf-8"?>
+<w:settings xmlns:mc="http://schemas.openxmlformats.org/markup-compatibility/2006" xmlns:o="urn:schemas-microsoft-com:office:office" xmlns:r="http://schemas.openxmlformats.org/officeDocument/2006/relationships" xmlns:m="http://schemas.openxmlformats.org/officeDocument/2006/math" xmlns:v="urn:schemas-microsoft-com:vml" xmlns:w10="urn:schemas-microsoft-com:office:word" xmlns:w="http://schemas.openxmlformats.org/wordprocessingml/2006/main" xmlns:w14="http://schemas.microsoft.com/office/word/2010/wordml" xmlns:w15="http://schemas.microsoft.com/office/word/2012/wordml" xmlns:sl="http://schemas.openxmlformats.org/schemaLibrary/2006/main" mc:Ignorable="w14 w15">
+  <w:view w:val="normal"/>
+  <w:defaultTabStop w:val="720"/>
+  <w:characterSpacingControl w:val="doNotCompress"/>
+  <w:compat>
+    <w:useFELayout/>
+    <w:compatSetting w:name="compatibilityMode" w:uri="http://schemas.microsoft.com/office/word" w:val="15"/>
+    <w:compatSetting w:name="overrideTableStyleFontSizeAndJustification" w:uri="http://schemas.microsoft.com/office/word" w:val="1"/>
+    <w:compatSetting w:name="enableOpenTypeFeatures" w:uri="http://schemas.microsoft.com/office/word" w:val="1"/>
+    <w:compatSetting w:name="doNotFlipMirrorIndents" w:uri="http://schemas.microsoft.com/office/word" w:val="1"/>
+    <w:compatSetting w:name="differentiateMultirowTableHeaders" w:uri="http://schemas.microsoft.com/office/word" w:val="1"/>
+  </w:compat>
+  <w:rsids>
+    <w:rsidRoot w:val="00E552B3"/>
+    <w:rsid w:val="009A654E"/>
+    <w:rsid w:val="00E552B3"/>
+  </w:rsids>
+  <m:mathPr>
+    <m:mathFont m:val="Cambria Math"/>
+    <m:brkBin m:val="before"/>
+    <m:brkBinSub m:val="--"/>
+    <m:smallFrac m:val="0"/>
+    <m:dispDef/>
+    <m:lMargin m:val="0"/>
+    <m:rMargin m:val="0"/>
+    <m:defJc m:val="centerGroup"/>
+    <m:wrapIndent m:val="1440"/>
+    <m:intLim m:val="subSup"/>
+    <m:naryLim m:val="undOvr"/>
+  </m:mathPr>
+  <w:themeFontLang w:val="en-CA"/>
+  <w:clrSchemeMapping w:bg1="light1" w:t1="dark1" w:bg2="light2" w:t2="dark2" w:accent1="accent1" w:accent2="accent2" w:accent3="accent3" w:accent4="accent4" w:accent5="accent5" w:accent6="accent6" w:hyperlink="hyperlink" w:followedHyperlink="followedHyperlink"/>
+  <w:decimalSymbol w:val="."/>
+  <w:listSeparator w:val=","/>
+  <w15:chartTrackingRefBased/>
+</w:settings>
+</file>
+
+<file path=word/glossary/styles.xml><?xml version="1.0" encoding="utf-8"?>
+<w:styles xmlns:mc="http://schemas.openxmlformats.org/markup-compatibility/2006" xmlns:r="http://schemas.openxmlformats.org/officeDocument/2006/relationships" xmlns:w="http://schemas.openxmlformats.org/wordprocessingml/2006/main" xmlns:w14="http://schemas.microsoft.com/office/word/2010/wordml" xmlns:w15="http://schemas.microsoft.com/office/word/2012/wordml" mc:Ignorable="w14 w15">
+  <w:docDefaults>
+    <w:rPrDefault>
+      <w:rPr>
+        <w:rFonts w:asciiTheme="minorHAnsi" w:eastAsiaTheme="minorEastAsia" w:hAnsiTheme="minorHAnsi" w:cstheme="minorBidi"/>
+        <w:kern w:val="2"/>
+        <w:sz w:val="22"/>
+        <w:szCs w:val="22"/>
+        <w:lang w:val="en-CA" w:eastAsia="en-CA" w:bidi="ar-SA"/>
+        <w14:ligatures w14:val="standard"/>
+      </w:rPr>
+    </w:rPrDefault>
+    <w:pPrDefault>
+      <w:pPr>
+        <w:spacing w:after="160" w:line="259" w:lineRule="auto"/>
+      </w:pPr>
+    </w:pPrDefault>
+  </w:docDefaults>
+  <w:latentStyles w:defLockedState="0" w:defUIPriority="99" w:defSemiHidden="0" w:defUnhideWhenUsed="0" w:defQFormat="0" w:count="371">
+    <w:lsdException w:name="Normal" w:uiPriority="0" w:qFormat="1"/>
+    <w:lsdException w:name="heading 1" w:uiPriority="9" w:qFormat="1"/>
+    <w:lsdException w:name="heading 2" w:semiHidden="1" w:uiPriority="9" w:unhideWhenUsed="1" w:qFormat="1"/>
+    <w:lsdException w:name="heading 3" w:semiHidden="1" w:uiPriority="9" w:unhideWhenUsed="1" w:qFormat="1"/>
+    <w:lsdException w:name="heading 4" w:semiHidden="1" w:uiPriority="9" w:unhideWhenUsed="1" w:qFormat="1"/>
+    <w:lsdException w:name="heading 5" w:semiHidden="1" w:uiPriority="9" w:unhideWhenUsed="1" w:qFormat="1"/>
+    <w:lsdException w:name="heading 6" w:semiHidden="1" w:uiPriority="9" w:unhideWhenUsed="1" w:qFormat="1"/>
+    <w:lsdException w:name="heading 7" w:semiHidden="1" w:uiPriority="9" w:unhideWhenUsed="1" w:qFormat="1"/>
+    <w:lsdException w:name="heading 8" w:semiHidden="1" w:uiPriority="9" w:unhideWhenUsed="1" w:qFormat="1"/>
+    <w:lsdException w:name="heading 9" w:semiHidden="1" w:uiPriority="9" w:unhideWhenUsed="1" w:qFormat="1"/>
+    <w:lsdException w:name="index 1" w:semiHidden="1" w:unhideWhenUsed="1"/>
+    <w:lsdException w:name="index 2" w:semiHidden="1" w:unhideWhenUsed="1"/>
+    <w:lsdException w:name="index 3" w:semiHidden="1" w:unhideWhenUsed="1"/>
+    <w:lsdException w:name="index 4" w:semiHidden="1" w:unhideWhenUsed="1"/>
+    <w:lsdException w:name="index 5" w:semiHidden="1" w:unhideWhenUsed="1"/>
+    <w:lsdException w:name="index 6" w:semiHidden="1" w:unhideWhenUsed="1"/>
+    <w:lsdException w:name="index 7" w:semiHidden="1" w:unhideWhenUsed="1"/>
+    <w:lsdException w:name="index 8" w:semiHidden="1" w:unhideWhenUsed="1"/>
+    <w:lsdException w:name="index 9" w:semiHidden="1" w:unhideWhenUsed="1"/>
+    <w:lsdException w:name="toc 1" w:semiHidden="1" w:uiPriority="39" w:unhideWhenUsed="1"/>
+    <w:lsdException w:name="toc 2" w:semiHidden="1" w:uiPriority="39" w:unhideWhenUsed="1"/>
+    <w:lsdException w:name="toc 3" w:semiHidden="1" w:uiPriority="39" w:unhideWhenUsed="1"/>
+    <w:lsdException w:name="toc 4" w:semiHidden="1" w:uiPriority="39" w:unhideWhenUsed="1"/>
+    <w:lsdException w:name="toc 5" w:semiHidden="1" w:uiPriority="39" w:unhideWhenUsed="1"/>
+    <w:lsdException w:name="toc 6" w:semiHidden="1" w:uiPriority="39" w:unhideWhenUsed="1"/>
+    <w:lsdException w:name="toc 7" w:semiHidden="1" w:uiPriority="39" w:unhideWhenUsed="1"/>
+    <w:lsdException w:name="toc 8" w:semiHidden="1" w:uiPriority="39" w:unhideWhenUsed="1"/>
+    <w:lsdException w:name="toc 9" w:semiHidden="1" w:uiPriority="39" w:unhideWhenUsed="1"/>
+    <w:lsdException w:name="Normal Indent" w:semiHidden="1" w:unhideWhenUsed="1"/>
+    <w:lsdException w:name="footnote text" w:semiHidden="1" w:unhideWhenUsed="1"/>
+    <w:lsdException w:name="annotation text" w:semiHidden="1" w:unhideWhenUsed="1"/>
+    <w:lsdException w:name="header" w:semiHidden="1" w:unhideWhenUsed="1"/>
+    <w:lsdException w:name="footer" w:semiHidden="1" w:unhideWhenUsed="1"/>
+    <w:lsdException w:name="index heading" w:semiHidden="1" w:unhideWhenUsed="1"/>
+    <w:lsdException w:name="caption" w:semiHidden="1" w:uiPriority="35" w:unhideWhenUsed="1" w:qFormat="1"/>
+    <w:lsdException w:name="table of figures" w:semiHidden="1" w:unhideWhenUsed="1"/>
+    <w:lsdException w:name="envelope address" w:semiHidden="1" w:unhideWhenUsed="1"/>
+    <w:lsdException w:name="envelope return" w:semiHidden="1" w:unhideWhenUsed="1"/>
+    <w:lsdException w:name="footnote reference" w:semiHidden="1" w:unhideWhenUsed="1"/>
+    <w:lsdException w:name="annotation reference" w:semiHidden="1" w:unhideWhenUsed="1"/>
+    <w:lsdException w:name="line number" w:semiHidden="1" w:unhideWhenUsed="1"/>
+    <w:lsdException w:name="page number" w:semiHidden="1" w:unhideWhenUsed="1"/>
+    <w:lsdException w:name="endnote reference" w:semiHidden="1" w:unhideWhenUsed="1"/>
+    <w:lsdException w:name="endnote text" w:semiHidden="1" w:unhideWhenUsed="1"/>
+    <w:lsdException w:name="table of authorities" w:semiHidden="1" w:unhideWhenUsed="1"/>
+    <w:lsdException w:name="macro" w:semiHidden="1" w:unhideWhenUsed="1"/>
+    <w:lsdException w:name="toa heading" w:semiHidden="1" w:unhideWhenUsed="1"/>
+    <w:lsdException w:name="List" w:semiHidden="1" w:unhideWhenUsed="1"/>
+    <w:lsdException w:name="List Bullet" w:semiHidden="1" w:unhideWhenUsed="1"/>
+    <w:lsdException w:name="List Number" w:semiHidden="1" w:unhideWhenUsed="1"/>
+    <w:lsdException w:name="List 2" w:semiHidden="1" w:unhideWhenUsed="1"/>
+    <w:lsdException w:name="List 3" w:semiHidden="1" w:unhideWhenUsed="1"/>
+    <w:lsdException w:name="List 4" w:semiHidden="1" w:unhideWhenUsed="1"/>
+    <w:lsdException w:name="List 5" w:semiHidden="1" w:unhideWhenUsed="1"/>
+    <w:lsdException w:name="List Bullet 2" w:semiHidden="1" w:unhideWhenUsed="1"/>
+    <w:lsdException w:name="List Bullet 3" w:semiHidden="1" w:unhideWhenUsed="1"/>
+    <w:lsdException w:name="List Bullet 4" w:semiHidden="1" w:unhideWhenUsed="1"/>
+    <w:lsdException w:name="List Bullet 5" w:semiHidden="1" w:unhideWhenUsed="1"/>
+    <w:lsdException w:name="List Number 2" w:semiHidden="1" w:unhideWhenUsed="1"/>
+    <w:lsdException w:name="List Number 3" w:semiHidden="1" w:unhideWhenUsed="1"/>
+    <w:lsdException w:name="List Number 4" w:semiHidden="1" w:unhideWhenUsed="1"/>
+    <w:lsdException w:name="List Number 5" w:semiHidden="1" w:unhideWhenUsed="1"/>
+    <w:lsdException w:name="Title" w:uiPriority="10" w:qFormat="1"/>
+    <w:lsdException w:name="Closing" w:semiHidden="1" w:unhideWhenUsed="1"/>
+    <w:lsdException w:name="Signature" w:semiHidden="1" w:unhideWhenUsed="1"/>
+    <w:lsdException w:name="Default Paragraph Font" w:semiHidden="1" w:uiPriority="1" w:unhideWhenUsed="1"/>
+    <w:lsdException w:name="Body Text" w:semiHidden="1" w:unhideWhenUsed="1"/>
+    <w:lsdException w:name="Body Text Indent" w:semiHidden="1" w:unhideWhenUsed="1"/>
+    <w:lsdException w:name="List Continue" w:semiHidden="1" w:unhideWhenUsed="1"/>
+    <w:lsdException w:name="List Continue 2" w:semiHidden="1" w:unhideWhenUsed="1"/>
+    <w:lsdException w:name="List Continue 3" w:semiHidden="1" w:unhideWhenUsed="1"/>
+    <w:lsdException w:name="List Continue 4" w:semiHidden="1" w:unhideWhenUsed="1"/>
+    <w:lsdException w:name="List Continue 5" w:semiHidden="1" w:unhideWhenUsed="1"/>
+    <w:lsdException w:name="Message Header" w:semiHidden="1" w:unhideWhenUsed="1"/>
+    <w:lsdException w:name="Subtitle" w:uiPriority="11" w:qFormat="1"/>
+    <w:lsdException w:name="Salutation" w:semiHidden="1" w:unhideWhenUsed="1"/>
+    <w:lsdException w:name="Date" w:semiHidden="1" w:unhideWhenUsed="1"/>
+    <w:lsdException w:name="Body Text First Indent" w:semiHidden="1" w:unhideWhenUsed="1"/>
+    <w:lsdException w:name="Body Text First Indent 2" w:semiHidden="1" w:unhideWhenUsed="1"/>
+    <w:lsdException w:name="Note Heading" w:semiHidden="1" w:unhideWhenUsed="1"/>
+    <w:lsdException w:name="Body Text 2" w:semiHidden="1" w:unhideWhenUsed="1"/>
+    <w:lsdException w:name="Body Text 3" w:semiHidden="1" w:unhideWhenUsed="1"/>
+    <w:lsdException w:name="Body Text Indent 2" w:semiHidden="1" w:unhideWhenUsed="1"/>
+    <w:lsdException w:name="Body Text Indent 3" w:semiHidden="1" w:unhideWhenUsed="1"/>
+    <w:lsdException w:name="Block Text" w:semiHidden="1" w:unhideWhenUsed="1"/>
+    <w:lsdException w:name="Hyperlink" w:semiHidden="1" w:unhideWhenUsed="1"/>
+    <w:lsdException w:name="FollowedHyperlink" w:semiHidden="1" w:unhideWhenUsed="1"/>
+    <w:lsdException w:name="Strong" w:uiPriority="22" w:qFormat="1"/>
+    <w:lsdException w:name="Emphasis" w:uiPriority="20" w:qFormat="1"/>
+    <w:lsdException w:name="Document Map" w:semiHidden="1" w:unhideWhenUsed="1"/>
+    <w:lsdException w:name="Plain Text" w:semiHidden="1" w:unhideWhenUsed="1"/>
+    <w:lsdException w:name="E-mail Signature" w:semiHidden="1" w:unhideWhenUsed="1"/>
+    <w:lsdException w:name="HTML Top of Form" w:semiHidden="1" w:unhideWhenUsed="1"/>
+    <w:lsdException w:name="HTML Bottom of Form" w:semiHidden="1" w:unhideWhenUsed="1"/>
+    <w:lsdException w:name="Normal (Web)" w:semiHidden="1" w:unhideWhenUsed="1"/>
+    <w:lsdException w:name="HTML Acronym" w:semiHidden="1" w:unhideWhenUsed="1"/>
+    <w:lsdException w:name="HTML Address" w:semiHidden="1" w:unhideWhenUsed="1"/>
+    <w:lsdException w:name="HTML Cite" w:semiHidden="1" w:unhideWhenUsed="1"/>
+    <w:lsdException w:name="HTML Code" w:semiHidden="1" w:unhideWhenUsed="1"/>
+    <w:lsdException w:name="HTML Definition" w:semiHidden="1" w:unhideWhenUsed="1"/>
+    <w:lsdException w:name="HTML Keyboard" w:semiHidden="1" w:unhideWhenUsed="1"/>
+    <w:lsdException w:name="HTML Preformatted" w:semiHidden="1" w:unhideWhenUsed="1"/>
+    <w:lsdException w:name="HTML Sample" w:semiHidden="1" w:unhideWhenUsed="1"/>
+    <w:lsdException w:name="HTML Typewriter" w:semiHidden="1" w:unhideWhenUsed="1"/>
+    <w:lsdException w:name="HTML Variable" w:semiHidden="1" w:unhideWhenUsed="1"/>
+    <w:lsdException w:name="Normal Table" w:semiHidden="1" w:unhideWhenUsed="1"/>
+    <w:lsdException w:name="annotation subject" w:semiHidden="1" w:unhideWhenUsed="1"/>
+    <w:lsdException w:name="No List" w:semiHidden="1" w:unhideWhenUsed="1"/>
+    <w:lsdException w:name="Outline List 1" w:semiHidden="1" w:unhideWhenUsed="1"/>
+    <w:lsdException w:name="Outline List 2" w:semiHidden="1" w:unhideWhenUsed="1"/>
+    <w:lsdException w:name="Outline List 3" w:semiHidden="1" w:unhideWhenUsed="1"/>
+    <w:lsdException w:name="Table Simple 1" w:semiHidden="1" w:unhideWhenUsed="1"/>
+    <w:lsdException w:name="Table Simple 2" w:semiHidden="1" w:unhideWhenUsed="1"/>
+    <w:lsdException w:name="Table Simple 3" w:semiHidden="1" w:unhideWhenUsed="1"/>
+    <w:lsdException w:name="Table Classic 1" w:semiHidden="1" w:unhideWhenUsed="1"/>
+    <w:lsdException w:name="Table Classic 2" w:semiHidden="1" w:unhideWhenUsed="1"/>
+    <w:lsdException w:name="Table Classic 3" w:semiHidden="1" w:unhideWhenUsed="1"/>
+    <w:lsdException w:name="Table Classic 4" w:semiHidden="1" w:unhideWhenUsed="1"/>
+    <w:lsdException w:name="Table Colorful 1" w:semiHidden="1" w:unhideWhenUsed="1"/>
+    <w:lsdException w:name="Table Colorful 2" w:semiHidden="1" w:unhideWhenUsed="1"/>
+    <w:lsdException w:name="Table Colorful 3" w:semiHidden="1" w:unhideWhenUsed="1"/>
+    <w:lsdException w:name="Table Columns 1" w:semiHidden="1" w:unhideWhenUsed="1"/>
+    <w:lsdException w:name="Table Columns 2" w:semiHidden="1" w:unhideWhenUsed="1"/>
+    <w:lsdException w:name="Table Columns 3" w:semiHidden="1" w:unhideWhenUsed="1"/>
+    <w:lsdException w:name="Table Columns 4" w:semiHidden="1" w:unhideWhenUsed="1"/>
+    <w:lsdException w:name="Table Columns 5" w:semiHidden="1" w:unhideWhenUsed="1"/>
+    <w:lsdException w:name="Table Grid 1" w:semiHidden="1" w:unhideWhenUsed="1"/>
+    <w:lsdException w:name="Table Grid 2" w:semiHidden="1" w:unhideWhenUsed="1"/>
+    <w:lsdException w:name="Table Grid 3" w:semiHidden="1" w:unhideWhenUsed="1"/>
+    <w:lsdException w:name="Table Grid 4" w:semiHidden="1" w:unhideWhenUsed="1"/>
+    <w:lsdException w:name="Table Grid 5" w:semiHidden="1" w:unhideWhenUsed="1"/>
+    <w:lsdException w:name="Table Grid 6" w:semiHidden="1" w:unhideWhenUsed="1"/>
+    <w:lsdException w:name="Table Grid 7" w:semiHidden="1" w:unhideWhenUsed="1"/>
+    <w:lsdException w:name="Table Grid 8" w:semiHidden="1" w:unhideWhenUsed="1"/>
+    <w:lsdException w:name="Table List 1" w:semiHidden="1" w:unhideWhenUsed="1"/>
+    <w:lsdException w:name="Table List 2" w:semiHidden="1" w:unhideWhenUsed="1"/>
+    <w:lsdException w:name="Table List 3" w:semiHidden="1" w:unhideWhenUsed="1"/>
+    <w:lsdException w:name="Table List 4" w:semiHidden="1" w:unhideWhenUsed="1"/>
+    <w:lsdException w:name="Table List 5" w:semiHidden="1" w:unhideWhenUsed="1"/>
+    <w:lsdException w:name="Table List 6" w:semiHidden="1" w:unhideWhenUsed="1"/>
+    <w:lsdException w:name="Table List 7" w:semiHidden="1" w:unhideWhenUsed="1"/>
+    <w:lsdException w:name="Table List 8" w:semiHidden="1" w:unhideWhenUsed="1"/>
+    <w:lsdException w:name="Table 3D effects 1" w:semiHidden="1" w:unhideWhenUsed="1"/>
+    <w:lsdException w:name="Table 3D effects 2" w:semiHidden="1" w:unhideWhenUsed="1"/>
+    <w:lsdException w:name="Table 3D effects 3" w:semiHidden="1" w:unhideWhenUsed="1"/>
+    <w:lsdException w:name="Table Contemporary" w:semiHidden="1" w:unhideWhenUsed="1"/>
+    <w:lsdException w:name="Table Elegant" w:semiHidden="1" w:unhideWhenUsed="1"/>
+    <w:lsdException w:name="Table Professional" w:semiHidden="1" w:unhideWhenUsed="1"/>
+    <w:lsdException w:name="Table Subtle 1" w:semiHidden="1" w:unhideWhenUsed="1"/>
+    <w:lsdException w:name="Table Subtle 2" w:semiHidden="1" w:unhideWhenUsed="1"/>
+    <w:lsdException w:name="Table Web 1" w:semiHidden="1" w:unhideWhenUsed="1"/>
+    <w:lsdException w:name="Table Web 2" w:semiHidden="1" w:unhideWhenUsed="1"/>
+    <w:lsdException w:name="Table Web 3" w:semiHidden="1" w:unhideWhenUsed="1"/>
+    <w:lsdException w:name="Balloon Text" w:semiHidden="1" w:unhideWhenUsed="1"/>
+    <w:lsdException w:name="Table Grid" w:uiPriority="39"/>
+    <w:lsdException w:name="Table Theme" w:semiHidden="1" w:unhideWhenUsed="1"/>
+    <w:lsdException w:name="Placeholder Text" w:semiHidden="1"/>
+    <w:lsdException w:name="No Spacing" w:uiPriority="1" w:qFormat="1"/>
+    <w:lsdException w:name="Light Shading" w:uiPriority="60"/>
+    <w:lsdException w:name="Light List" w:uiPriority="61"/>
+    <w:lsdException w:name="Light Grid" w:uiPriority="62"/>
+    <w:lsdException w:name="Medium Shading 1" w:uiPriority="63"/>
+    <w:lsdException w:name="Medium Shading 2" w:uiPriority="64"/>
+    <w:lsdException w:name="Medium List 1" w:uiPriority="65"/>
+    <w:lsdException w:name="Medium List 2" w:uiPriority="66"/>
+    <w:lsdException w:name="Medium Grid 1" w:uiPriority="67"/>
+    <w:lsdException w:name="Medium Grid 2" w:uiPriority="68"/>
+    <w:lsdException w:name="Medium Grid 3" w:uiPriority="69"/>
+    <w:lsdException w:name="Dark List" w:uiPriority="70"/>
+    <w:lsdException w:name="Colorful Shading" w:uiPriority="71"/>
+    <w:lsdException w:name="Colorful List" w:uiPriority="72"/>
+    <w:lsdException w:name="Colorful Grid" w:uiPriority="73"/>
+    <w:lsdException w:name="Light Shading Accent 1" w:uiPriority="60"/>
+    <w:lsdException w:name="Light List Accent 1" w:uiPriority="61"/>
+    <w:lsdException w:name="Light Grid Accent 1" w:uiPriority="62"/>
+    <w:lsdException w:name="Medium Shading 1 Accent 1" w:uiPriority="63"/>
+    <w:lsdException w:name="Medium Shading 2 Accent 1" w:uiPriority="64"/>
+    <w:lsdException w:name="Medium List 1 Accent 1" w:uiPriority="65"/>
+    <w:lsdException w:name="Revision" w:semiHidden="1"/>
+    <w:lsdException w:name="List Paragraph" w:uiPriority="34" w:qFormat="1"/>
+    <w:lsdException w:name="Quote" w:uiPriority="29" w:qFormat="1"/>
+    <w:lsdException w:name="Intense Quote" w:uiPriority="30" w:qFormat="1"/>
+    <w:lsdException w:name="Medium List 2 Accent 1" w:uiPriority="66"/>
+    <w:lsdException w:name="Medium Grid 1 Accent 1" w:uiPriority="67"/>
+    <w:lsdException w:name="Medium Grid 2 Accent 1" w:uiPriority="68"/>
+    <w:lsdException w:name="Medium Grid 3 Accent 1" w:uiPriority="69"/>
+    <w:lsdException w:name="Dark List Accent 1" w:uiPriority="70"/>
+    <w:lsdException w:name="Colorful Shading Accent 1" w:uiPriority="71"/>
+    <w:lsdException w:name="Colorful List Accent 1" w:uiPriority="72"/>
+    <w:lsdException w:name="Colorful Grid Accent 1" w:uiPriority="73"/>
+    <w:lsdException w:name="Light Shading Accent 2" w:uiPriority="60"/>
+    <w:lsdException w:name="Light List Accent 2" w:uiPriority="61"/>
+    <w:lsdException w:name="Light Grid Accent 2" w:uiPriority="62"/>
+    <w:lsdException w:name="Medium Shading 1 Accent 2" w:uiPriority="63"/>
+    <w:lsdException w:name="Medium Shading 2 Accent 2" w:uiPriority="64"/>
+    <w:lsdException w:name="Medium List 1 Accent 2" w:uiPriority="65"/>
+    <w:lsdException w:name="Medium List 2 Accent 2" w:uiPriority="66"/>
+    <w:lsdException w:name="Medium Grid 1 Accent 2" w:uiPriority="67"/>
+    <w:lsdException w:name="Medium Grid 2 Accent 2" w:uiPriority="68"/>
+    <w:lsdException w:name="Medium Grid 3 Accent 2" w:uiPriority="69"/>
+    <w:lsdException w:name="Dark List Accent 2" w:uiPriority="70"/>
+    <w:lsdException w:name="Colorful Shading Accent 2" w:uiPriority="71"/>
+    <w:lsdException w:name="Colorful List Accent 2" w:uiPriority="72"/>
+    <w:lsdException w:name="Colorful Grid Accent 2" w:uiPriority="73"/>
+    <w:lsdException w:name="Light Shading Accent 3" w:uiPriority="60"/>
+    <w:lsdException w:name="Light List Accent 3" w:uiPriority="61"/>
+    <w:lsdException w:name="Light Grid Accent 3" w:uiPriority="62"/>
+    <w:lsdException w:name="Medium Shading 1 Accent 3" w:uiPriority="63"/>
+    <w:lsdException w:name="Medium Shading 2 Accent 3" w:uiPriority="64"/>
+    <w:lsdException w:name="Medium List 1 Accent 3" w:uiPriority="65"/>
+    <w:lsdException w:name="Medium List 2 Accent 3" w:uiPriority="66"/>
+    <w:lsdException w:name="Medium Grid 1 Accent 3" w:uiPriority="67"/>
+    <w:lsdException w:name="Medium Grid 2 Accent 3" w:uiPriority="68"/>
+    <w:lsdException w:name="Medium Grid 3 Accent 3" w:uiPriority="69"/>
+    <w:lsdException w:name="Dark List Accent 3" w:uiPriority="70"/>
+    <w:lsdException w:name="Colorful Shading Accent 3" w:uiPriority="71"/>
+    <w:lsdException w:name="Colorful List Accent 3" w:uiPriority="72"/>
+    <w:lsdException w:name="Colorful Grid Accent 3" w:uiPriority="73"/>
+    <w:lsdException w:name="Light Shading Accent 4" w:uiPriority="60"/>
+    <w:lsdException w:name="Light List Accent 4" w:uiPriority="61"/>
+    <w:lsdException w:name="Light Grid Accent 4" w:uiPriority="62"/>
+    <w:lsdException w:name="Medium Shading 1 Accent 4" w:uiPriority="63"/>
+    <w:lsdException w:name="Medium Shading 2 Accent 4" w:uiPriority="64"/>
+    <w:lsdException w:name="Medium List 1 Accent 4" w:uiPriority="65"/>
+    <w:lsdException w:name="Medium List 2 Accent 4" w:uiPriority="66"/>
+    <w:lsdException w:name="Medium Grid 1 Accent 4" w:uiPriority="67"/>
+    <w:lsdException w:name="Medium Grid 2 Accent 4" w:uiPriority="68"/>
+    <w:lsdException w:name="Medium Grid 3 Accent 4" w:uiPriority="69"/>
+    <w:lsdException w:name="Dark List Accent 4" w:uiPriority="70"/>
+    <w:lsdException w:name="Colorful Shading Accent 4" w:uiPriority="71"/>
+    <w:lsdException w:name="Colorful List Accent 4" w:uiPriority="72"/>
+    <w:lsdException w:name="Colorful Grid Accent 4" w:uiPriority="73"/>
+    <w:lsdException w:name="Light Shading Accent 5" w:uiPriority="60"/>
+    <w:lsdException w:name="Light List Accent 5" w:uiPriority="61"/>
+    <w:lsdException w:name="Light Grid Accent 5" w:uiPriority="62"/>
+    <w:lsdException w:name="Medium Shading 1 Accent 5" w:uiPriority="63"/>
+    <w:lsdException w:name="Medium Shading 2 Accent 5" w:uiPriority="64"/>
+    <w:lsdException w:name="Medium List 1 Accent 5" w:uiPriority="65"/>
+    <w:lsdException w:name="Medium List 2 Accent 5" w:uiPriority="66"/>
+    <w:lsdException w:name="Medium Grid 1 Accent 5" w:uiPriority="67"/>
+    <w:lsdException w:name="Medium Grid 2 Accent 5" w:uiPriority="68"/>
+    <w:lsdException w:name="Medium Grid 3 Accent 5" w:uiPriority="69"/>
+    <w:lsdException w:name="Dark List Accent 5" w:uiPriority="70"/>
+    <w:lsdException w:name="Colorful Shading Accent 5" w:uiPriority="71"/>
+    <w:lsdException w:name="Colorful List Accent 5" w:uiPriority="72"/>
+    <w:lsdException w:name="Colorful Grid Accent 5" w:uiPriority="73"/>
+    <w:lsdException w:name="Light Shading Accent 6" w:uiPriority="60"/>
+    <w:lsdException w:name="Light List Accent 6" w:uiPriority="61"/>
+    <w:lsdException w:name="Light Grid Accent 6" w:uiPriority="62"/>
+    <w:lsdException w:name="Medium Shading 1 Accent 6" w:uiPriority="63"/>
+    <w:lsdException w:name="Medium Shading 2 Accent 6" w:uiPriority="64"/>
+    <w:lsdException w:name="Medium List 1 Accent 6" w:uiPriority="65"/>
+    <w:lsdException w:name="Medium List 2 Accent 6" w:uiPriority="66"/>
+    <w:lsdException w:name="Medium Grid 1 Accent 6" w:uiPriority="67"/>
+    <w:lsdException w:name="Medium Grid 2 Accent 6" w:uiPriority="68"/>
+    <w:lsdException w:name="Medium Grid 3 Accent 6" w:uiPriority="69"/>
+    <w:lsdException w:name="Dark List Accent 6" w:uiPriority="70"/>
+    <w:lsdException w:name="Colorful Shading Accent 6" w:uiPriority="71"/>
+    <w:lsdException w:name="Colorful List Accent 6" w:uiPriority="72"/>
+    <w:lsdException w:name="Colorful Grid Accent 6" w:uiPriority="73"/>
+    <w:lsdException w:name="Subtle Emphasis" w:uiPriority="19" w:qFormat="1"/>
+    <w:lsdException w:name="Intense Emphasis" w:uiPriority="21" w:qFormat="1"/>
+    <w:lsdException w:name="Subtle Reference" w:uiPriority="31" w:qFormat="1"/>
+    <w:lsdException w:name="Intense Reference" w:uiPriority="32" w:qFormat="1"/>
+    <w:lsdException w:name="Book Title" w:uiPriority="33" w:qFormat="1"/>
+    <w:lsdException w:name="Bibliography" w:semiHidden="1" w:uiPriority="37" w:unhideWhenUsed="1"/>
+    <w:lsdException w:name="TOC Heading" w:semiHidden="1" w:uiPriority="39" w:unhideWhenUsed="1" w:qFormat="1"/>
+    <w:lsdException w:name="Plain Table 1" w:uiPriority="41"/>
+    <w:lsdException w:name="Plain Table 2" w:uiPriority="42"/>
+    <w:lsdException w:name="Plain Table 3" w:uiPriority="43"/>
+    <w:lsdException w:name="Plain Table 4" w:uiPriority="44"/>
+    <w:lsdException w:name="Plain Table 5" w:uiPriority="45"/>
+    <w:lsdException w:name="Grid Table Light" w:uiPriority="40"/>
+    <w:lsdException w:name="Grid Table 1 Light" w:uiPriority="46"/>
+    <w:lsdException w:name="Grid Table 2" w:uiPriority="47"/>
+    <w:lsdException w:name="Grid Table 3" w:uiPriority="48"/>
+    <w:lsdException w:name="Grid Table 4" w:uiPriority="49"/>
+    <w:lsdException w:name="Grid Table 5 Dark" w:uiPriority="50"/>
+    <w:lsdException w:name="Grid Table 6 Colorful" w:uiPriority="51"/>
+    <w:lsdException w:name="Grid Table 7 Colorful" w:uiPriority="52"/>
+    <w:lsdException w:name="Grid Table 1 Light Accent 1" w:uiPriority="46"/>
+    <w:lsdException w:name="Grid Table 2 Accent 1" w:uiPriority="47"/>
+    <w:lsdException w:name="Grid Table 3 Accent 1" w:uiPriority="48"/>
+    <w:lsdException w:name="Grid Table 4 Accent 1" w:uiPriority="49"/>
+    <w:lsdException w:name="Grid Table 5 Dark Accent 1" w:uiPriority="50"/>
+    <w:lsdException w:name="Grid Table 6 Colorful Accent 1" w:uiPriority="51"/>
+    <w:lsdException w:name="Grid Table 7 Colorful Accent 1" w:uiPriority="52"/>
+    <w:lsdException w:name="Grid Table 1 Light Accent 2" w:uiPriority="46"/>
+    <w:lsdException w:name="Grid Table 2 Accent 2" w:uiPriority="47"/>
+    <w:lsdException w:name="Grid Table 3 Accent 2" w:uiPriority="48"/>
+    <w:lsdException w:name="Grid Table 4 Accent 2" w:uiPriority="49"/>
+    <w:lsdException w:name="Grid Table 5 Dark Accent 2" w:uiPriority="50"/>
+    <w:lsdException w:name="Grid Table 6 Colorful Accent 2" w:uiPriority="51"/>
+    <w:lsdException w:name="Grid Table 7 Colorful Accent 2" w:uiPriority="52"/>
+    <w:lsdException w:name="Grid Table 1 Light Accent 3" w:uiPriority="46"/>
+    <w:lsdException w:name="Grid Table 2 Accent 3" w:uiPriority="47"/>
+    <w:lsdException w:name="Grid Table 3 Accent 3" w:uiPriority="48"/>
+    <w:lsdException w:name="Grid Table 4 Accent 3" w:uiPriority="49"/>
+    <w:lsdException w:name="Grid Table 5 Dark Accent 3" w:uiPriority="50"/>
+    <w:lsdException w:name="Grid Table 6 Colorful Accent 3" w:uiPriority="51"/>
+    <w:lsdException w:name="Grid Table 7 Colorful Accent 3" w:uiPriority="52"/>
+    <w:lsdException w:name="Grid Table 1 Light Accent 4" w:uiPriority="46"/>
+    <w:lsdException w:name="Grid Table 2 Accent 4" w:uiPriority="47"/>
+    <w:lsdException w:name="Grid Table 3 Accent 4" w:uiPriority="48"/>
+    <w:lsdException w:name="Grid Table 4 Accent 4" w:uiPriority="49"/>
+    <w:lsdException w:name="Grid Table 5 Dark Accent 4" w:uiPriority="50"/>
+    <w:lsdException w:name="Grid Table 6 Colorful Accent 4" w:uiPriority="51"/>
+    <w:lsdException w:name="Grid Table 7 Colorful Accent 4" w:uiPriority="52"/>
+    <w:lsdException w:name="Grid Table 1 Light Accent 5" w:uiPriority="46"/>
+    <w:lsdException w:name="Grid Table 2 Accent 5" w:uiPriority="47"/>
+    <w:lsdException w:name="Grid Table 3 Accent 5" w:uiPriority="48"/>
+    <w:lsdException w:name="Grid Table 4 Accent 5" w:uiPriority="49"/>
+    <w:lsdException w:name="Grid Table 5 Dark Accent 5" w:uiPriority="50"/>
+    <w:lsdException w:name="Grid Table 6 Colorful Accent 5" w:uiPriority="51"/>
+    <w:lsdException w:name="Grid Table 7 Colorful Accent 5" w:uiPriority="52"/>
+    <w:lsdException w:name="Grid Table 1 Light Accent 6" w:uiPriority="46"/>
+    <w:lsdException w:name="Grid Table 2 Accent 6" w:uiPriority="47"/>
+    <w:lsdException w:name="Grid Table 3 Accent 6" w:uiPriority="48"/>
+    <w:lsdException w:name="Grid Table 4 Accent 6" w:uiPriority="49"/>
+    <w:lsdException w:name="Grid Table 5 Dark Accent 6" w:uiPriority="50"/>
+    <w:lsdException w:name="Grid Table 6 Colorful Accent 6" w:uiPriority="51"/>
+    <w:lsdException w:name="Grid Table 7 Colorful Accent 6" w:uiPriority="52"/>
+    <w:lsdException w:name="List Table 1 Light" w:uiPriority="46"/>
+    <w:lsdException w:name="List Table 2" w:uiPriority="47"/>
+    <w:lsdException w:name="List Table 3" w:uiPriority="48"/>
+    <w:lsdException w:name="List Table 4" w:uiPriority="49"/>
+    <w:lsdException w:name="List Table 5 Dark" w:uiPriority="50"/>
+    <w:lsdException w:name="List Table 6 Colorful" w:uiPriority="51"/>
+    <w:lsdException w:name="List Table 7 Colorful" w:uiPriority="52"/>
+    <w:lsdException w:name="List Table 1 Light Accent 1" w:uiPriority="46"/>
+    <w:lsdException w:name="List Table 2 Accent 1" w:uiPriority="47"/>
+    <w:lsdException w:name="List Table 3 Accent 1" w:uiPriority="48"/>
+    <w:lsdException w:name="List Table 4 Accent 1" w:uiPriority="49"/>
+    <w:lsdException w:name="List Table 5 Dark Accent 1" w:uiPriority="50"/>
+    <w:lsdException w:name="List Table 6 Colorful Accent 1" w:uiPriority="51"/>
+    <w:lsdException w:name="List Table 7 Colorful Accent 1" w:uiPriority="52"/>
+    <w:lsdException w:name="List Table 1 Light Accent 2" w:uiPriority="46"/>
+    <w:lsdException w:name="List Table 2 Accent 2" w:uiPriority="47"/>
+    <w:lsdException w:name="List Table 3 Accent 2" w:uiPriority="48"/>
+    <w:lsdException w:name="List Table 4 Accent 2" w:uiPriority="49"/>
+    <w:lsdException w:name="List Table 5 Dark Accent 2" w:uiPriority="50"/>
+    <w:lsdException w:name="List Table 6 Colorful Accent 2" w:uiPriority="51"/>
+    <w:lsdException w:name="List Table 7 Colorful Accent 2" w:uiPriority="52"/>
+    <w:lsdException w:name="List Table 1 Light Accent 3" w:uiPriority="46"/>
+    <w:lsdException w:name="List Table 2 Accent 3" w:uiPriority="47"/>
+    <w:lsdException w:name="List Table 3 Accent 3" w:uiPriority="48"/>
+    <w:lsdException w:name="List Table 4 Accent 3" w:uiPriority="49"/>
+    <w:lsdException w:name="List Table 5 Dark Accent 3" w:uiPriority="50"/>
+    <w:lsdException w:name="List Table 6 Colorful Accent 3" w:uiPriority="51"/>
+    <w:lsdException w:name="List Table 7 Colorful Accent 3" w:uiPriority="52"/>
+    <w:lsdException w:name="List Table 1 Light Accent 4" w:uiPriority="46"/>
+    <w:lsdException w:name="List Table 2 Accent 4" w:uiPriority="47"/>
+    <w:lsdException w:name="List Table 3 Accent 4" w:uiPriority="48"/>
+    <w:lsdException w:name="List Table 4 Accent 4" w:uiPriority="49"/>
+    <w:lsdException w:name="List Table 5 Dark Accent 4" w:uiPriority="50"/>
+    <w:lsdException w:name="List Table 6 Colorful Accent 4" w:uiPriority="51"/>
+    <w:lsdException w:name="List Table 7 Colorful Accent 4" w:uiPriority="52"/>
+    <w:lsdException w:name="List Table 1 Light Accent 5" w:uiPriority="46"/>
+    <w:lsdException w:name="List Table 2 Accent 5" w:uiPriority="47"/>
+    <w:lsdException w:name="List Table 3 Accent 5" w:uiPriority="48"/>
+    <w:lsdException w:name="List Table 4 Accent 5" w:uiPriority="49"/>
+    <w:lsdException w:name="List Table 5 Dark Accent 5" w:uiPriority="50"/>
+    <w:lsdException w:name="List Table 6 Colorful Accent 5" w:uiPriority="51"/>
+    <w:lsdException w:name="List Table 7 Colorful Accent 5" w:uiPriority="52"/>
+    <w:lsdException w:name="List Table 1 Light Accent 6" w:uiPriority="46"/>
+    <w:lsdException w:name="List Table 2 Accent 6" w:uiPriority="47"/>
+    <w:lsdException w:name="List Table 3 Accent 6" w:uiPriority="48"/>
+    <w:lsdException w:name="List Table 4 Accent 6" w:uiPriority="49"/>
+    <w:lsdException w:name="List Table 5 Dark Accent 6" w:uiPriority="50"/>
+    <w:lsdException w:name="List Table 6 Colorful Accent 6" w:uiPriority="51"/>
+    <w:lsdException w:name="List Table 7 Colorful Accent 6" w:uiPriority="52"/>
+  </w:latentStyles>
+  <w:style w:type="paragraph" w:default="1" w:styleId="Normal">
+    <w:name w:val="Normal"/>
+    <w:qFormat/>
+  </w:style>
+  <w:style w:type="character" w:default="1" w:styleId="DefaultParagraphFont">
+    <w:name w:val="Default Paragraph Font"/>
+    <w:uiPriority w:val="1"/>
+    <w:semiHidden/>
+    <w:unhideWhenUsed/>
+  </w:style>
+  <w:style w:type="table" w:default="1" w:styleId="TableNormal">
+    <w:name w:val="Normal Table"/>
+    <w:uiPriority w:val="99"/>
+    <w:semiHidden/>
+    <w:unhideWhenUsed/>
+    <w:tblPr>
+      <w:tblInd w:w="0" w:type="dxa"/>
+      <w:tblCellMar>
+        <w:top w:w="0" w:type="dxa"/>
+        <w:left w:w="108" w:type="dxa"/>
+        <w:bottom w:w="0" w:type="dxa"/>
+        <w:right w:w="108" w:type="dxa"/>
+      </w:tblCellMar>
+    </w:tblPr>
+  </w:style>
+  <w:style w:type="numbering" w:default="1" w:styleId="NoList">
+    <w:name w:val="No List"/>
+    <w:uiPriority w:val="99"/>
+    <w:semiHidden/>
+    <w:unhideWhenUsed/>
+  </w:style>
+  <w:style w:type="character" w:styleId="PlaceholderText">
+    <w:name w:val="Placeholder Text"/>
+    <w:basedOn w:val="DefaultParagraphFont"/>
+    <w:uiPriority w:val="99"/>
+    <w:semiHidden/>
+    <w:rsid w:val="00E552B3"/>
+    <w:rPr>
+      <w:color w:val="808080"/>
+    </w:rPr>
+  </w:style>
+</w:styles>
+</file>
+
+<file path=word/glossary/webSettings.xml><?xml version="1.0" encoding="utf-8"?>
+<w:webSettings xmlns:mc="http://schemas.openxmlformats.org/markup-compatibility/2006" xmlns:r="http://schemas.openxmlformats.org/officeDocument/2006/relationships" xmlns:w="http://schemas.openxmlformats.org/wordprocessingml/2006/main" xmlns:w14="http://schemas.microsoft.com/office/word/2010/wordml" xmlns:w15="http://schemas.microsoft.com/office/word/2012/wordml" mc:Ignorable="w14 w15">
+  <w:optimizeForBrowser/>
+  <w:allowPNG/>
+</w:webSettings>
 </file>
 
 <file path=word/theme/theme1.xml><?xml version="1.0" encoding="utf-8"?>
@@ -1992,7 +5289,7 @@
 </file>
 
 <file path=customXml/itemProps1.xml><?xml version="1.0" encoding="utf-8"?>
-<ds:datastoreItem xmlns:ds="http://schemas.openxmlformats.org/officeDocument/2006/customXml" ds:itemID="{023F269F-8CA1-4091-B9C6-DA605DBF9926}">
+<ds:datastoreItem xmlns:ds="http://schemas.openxmlformats.org/officeDocument/2006/customXml" ds:itemID="{03191481-AE45-4A7E-A2AF-88D56FD89E21}">
   <ds:schemaRefs>
     <ds:schemaRef ds:uri="http://schemas.openxmlformats.org/officeDocument/2006/bibliography"/>
   </ds:schemaRefs>

</xml_diff>